<commit_message>
Más cosas en la memoria
</commit_message>
<xml_diff>
--- a/Memoria/memoria.docx
+++ b/Memoria/memoria.docx
@@ -962,6 +962,7 @@
         <w:t> </w:t>
       </w:r>
       <w:proofErr w:type="spellStart"/>
+      <w:proofErr w:type="gramStart"/>
       <w:r>
         <w:rPr>
           <w:rFonts w:ascii="Consolas" w:eastAsia="Times New Roman" w:hAnsi="Consolas" w:cs="Times New Roman"/>
@@ -984,6 +985,7 @@
         <w:t>(</w:t>
       </w:r>
       <w:proofErr w:type="spellStart"/>
+      <w:proofErr w:type="gramEnd"/>
       <w:r>
         <w:rPr>
           <w:rFonts w:ascii="Consolas" w:eastAsia="Times New Roman" w:hAnsi="Consolas" w:cs="Times New Roman"/>
@@ -1158,6 +1160,7 @@
         </w:rPr>
         <w:t> = </w:t>
       </w:r>
+      <w:proofErr w:type="gramStart"/>
       <w:r>
         <w:rPr>
           <w:rFonts w:ascii="Consolas" w:eastAsia="Times New Roman" w:hAnsi="Consolas" w:cs="Times New Roman"/>
@@ -1176,7 +1179,18 @@
           <w:szCs w:val="21"/>
           <w:lang w:eastAsia="es-ES"/>
         </w:rPr>
-        <w:t>()</w:t>
+        <w:t>(</w:t>
+      </w:r>
+      <w:proofErr w:type="gramEnd"/>
+      <w:r>
+        <w:rPr>
+          <w:rFonts w:ascii="Consolas" w:eastAsia="Times New Roman" w:hAnsi="Consolas" w:cs="Times New Roman"/>
+          <w:color w:val="D4D4D4"/>
+          <w:sz w:val="21"/>
+          <w:szCs w:val="21"/>
+          <w:lang w:eastAsia="es-ES"/>
+        </w:rPr>
+        <w:t>)</w:t>
       </w:r>
     </w:p>
     <w:p>
@@ -1223,6 +1237,7 @@
         </w:rPr>
         <w:t> = </w:t>
       </w:r>
+      <w:proofErr w:type="gramStart"/>
       <w:r>
         <w:rPr>
           <w:rFonts w:ascii="Consolas" w:eastAsia="Times New Roman" w:hAnsi="Consolas" w:cs="Times New Roman"/>
@@ -1241,7 +1256,18 @@
           <w:szCs w:val="21"/>
           <w:lang w:eastAsia="es-ES"/>
         </w:rPr>
-        <w:t>()</w:t>
+        <w:t>(</w:t>
+      </w:r>
+      <w:proofErr w:type="gramEnd"/>
+      <w:r>
+        <w:rPr>
+          <w:rFonts w:ascii="Consolas" w:eastAsia="Times New Roman" w:hAnsi="Consolas" w:cs="Times New Roman"/>
+          <w:color w:val="D4D4D4"/>
+          <w:sz w:val="21"/>
+          <w:szCs w:val="21"/>
+          <w:lang w:eastAsia="es-ES"/>
+        </w:rPr>
+        <w:t>)</w:t>
       </w:r>
     </w:p>
     <w:p>
@@ -1267,6 +1293,7 @@
         <w:t>    </w:t>
       </w:r>
       <w:proofErr w:type="spellStart"/>
+      <w:proofErr w:type="gramStart"/>
       <w:r>
         <w:rPr>
           <w:rFonts w:ascii="Consolas" w:eastAsia="Times New Roman" w:hAnsi="Consolas" w:cs="Times New Roman"/>
@@ -1278,6 +1305,7 @@
         <w:t>start.G</w:t>
       </w:r>
       <w:proofErr w:type="spellEnd"/>
+      <w:proofErr w:type="gramEnd"/>
       <w:r>
         <w:rPr>
           <w:rFonts w:ascii="Consolas" w:eastAsia="Times New Roman" w:hAnsi="Consolas" w:cs="Times New Roman"/>
@@ -1322,6 +1350,7 @@
         <w:t>    </w:t>
       </w:r>
       <w:proofErr w:type="spellStart"/>
+      <w:proofErr w:type="gramStart"/>
       <w:r>
         <w:rPr>
           <w:rFonts w:ascii="Consolas" w:eastAsia="Times New Roman" w:hAnsi="Consolas" w:cs="Times New Roman"/>
@@ -1333,6 +1362,7 @@
         <w:t>start.parent</w:t>
       </w:r>
       <w:proofErr w:type="spellEnd"/>
+      <w:proofErr w:type="gramEnd"/>
       <w:r>
         <w:rPr>
           <w:rFonts w:ascii="Consolas" w:eastAsia="Times New Roman" w:hAnsi="Consolas" w:cs="Times New Roman"/>
@@ -1591,6 +1621,7 @@
         </w:rPr>
         <w:t> = </w:t>
       </w:r>
+      <w:proofErr w:type="gramStart"/>
       <w:r>
         <w:rPr>
           <w:rFonts w:ascii="Consolas" w:eastAsia="Times New Roman" w:hAnsi="Consolas" w:cs="Times New Roman"/>
@@ -1612,6 +1643,7 @@
         <w:t>(</w:t>
       </w:r>
       <w:proofErr w:type="spellStart"/>
+      <w:proofErr w:type="gramEnd"/>
       <w:r>
         <w:rPr>
           <w:rFonts w:ascii="Consolas" w:eastAsia="Times New Roman" w:hAnsi="Consolas" w:cs="Times New Roman"/>
@@ -1741,15 +1773,27 @@
         <w:t>        </w:t>
       </w:r>
       <w:proofErr w:type="spellStart"/>
-      <w:r>
-        <w:rPr>
-          <w:rFonts w:ascii="Consolas" w:eastAsia="Times New Roman" w:hAnsi="Consolas" w:cs="Times New Roman"/>
-          <w:color w:val="D4D4D4"/>
-          <w:sz w:val="21"/>
-          <w:szCs w:val="21"/>
-          <w:lang w:eastAsia="es-ES"/>
-        </w:rPr>
-        <w:t>pp.expanded_nodes</w:t>
+      <w:proofErr w:type="gramStart"/>
+      <w:r>
+        <w:rPr>
+          <w:rFonts w:ascii="Consolas" w:eastAsia="Times New Roman" w:hAnsi="Consolas" w:cs="Times New Roman"/>
+          <w:color w:val="D4D4D4"/>
+          <w:sz w:val="21"/>
+          <w:szCs w:val="21"/>
+          <w:lang w:eastAsia="es-ES"/>
+        </w:rPr>
+        <w:t>pp.expanded</w:t>
+      </w:r>
+      <w:proofErr w:type="gramEnd"/>
+      <w:r>
+        <w:rPr>
+          <w:rFonts w:ascii="Consolas" w:eastAsia="Times New Roman" w:hAnsi="Consolas" w:cs="Times New Roman"/>
+          <w:color w:val="D4D4D4"/>
+          <w:sz w:val="21"/>
+          <w:szCs w:val="21"/>
+          <w:lang w:eastAsia="es-ES"/>
+        </w:rPr>
+        <w:t>_nodes</w:t>
       </w:r>
       <w:proofErr w:type="spellEnd"/>
       <w:r>
@@ -1952,6 +1996,7 @@
         <w:t> </w:t>
       </w:r>
       <w:proofErr w:type="spellStart"/>
+      <w:proofErr w:type="gramStart"/>
       <w:r>
         <w:rPr>
           <w:rFonts w:ascii="Consolas" w:eastAsia="Times New Roman" w:hAnsi="Consolas" w:cs="Times New Roman"/>
@@ -1963,6 +2008,7 @@
         <w:t>current.G</w:t>
       </w:r>
       <w:proofErr w:type="spellEnd"/>
+      <w:proofErr w:type="gramEnd"/>
       <w:r>
         <w:rPr>
           <w:rFonts w:ascii="Consolas" w:eastAsia="Times New Roman" w:hAnsi="Consolas" w:cs="Times New Roman"/>
@@ -2017,6 +2063,7 @@
         <w:t>                </w:t>
       </w:r>
       <w:proofErr w:type="spellStart"/>
+      <w:proofErr w:type="gramStart"/>
       <w:r>
         <w:rPr>
           <w:rFonts w:ascii="Consolas" w:eastAsia="Times New Roman" w:hAnsi="Consolas" w:cs="Times New Roman"/>
@@ -2028,6 +2075,7 @@
         <w:t>path.append</w:t>
       </w:r>
       <w:proofErr w:type="spellEnd"/>
+      <w:proofErr w:type="gramEnd"/>
       <w:r>
         <w:rPr>
           <w:rFonts w:ascii="Consolas" w:eastAsia="Times New Roman" w:hAnsi="Consolas" w:cs="Times New Roman"/>
@@ -2106,6 +2154,7 @@
         <w:t> = </w:t>
       </w:r>
       <w:proofErr w:type="spellStart"/>
+      <w:proofErr w:type="gramStart"/>
       <w:r>
         <w:rPr>
           <w:rFonts w:ascii="Consolas" w:eastAsia="Times New Roman" w:hAnsi="Consolas" w:cs="Times New Roman"/>
@@ -2117,6 +2166,7 @@
         <w:t>current.parent</w:t>
       </w:r>
       <w:proofErr w:type="spellEnd"/>
+      <w:proofErr w:type="gramEnd"/>
     </w:p>
     <w:p>
       <w:pPr>
@@ -2141,6 +2191,7 @@
         <w:t>            </w:t>
       </w:r>
       <w:proofErr w:type="spellStart"/>
+      <w:proofErr w:type="gramStart"/>
       <w:r>
         <w:rPr>
           <w:rFonts w:ascii="Consolas" w:eastAsia="Times New Roman" w:hAnsi="Consolas" w:cs="Times New Roman"/>
@@ -2152,6 +2203,7 @@
         <w:t>path.append</w:t>
       </w:r>
       <w:proofErr w:type="spellEnd"/>
+      <w:proofErr w:type="gramEnd"/>
       <w:r>
         <w:rPr>
           <w:rFonts w:ascii="Consolas" w:eastAsia="Times New Roman" w:hAnsi="Consolas" w:cs="Times New Roman"/>
@@ -2241,15 +2293,27 @@
         <w:t>path</w:t>
       </w:r>
       <w:proofErr w:type="spellEnd"/>
-      <w:r>
-        <w:rPr>
-          <w:rFonts w:ascii="Consolas" w:eastAsia="Times New Roman" w:hAnsi="Consolas" w:cs="Times New Roman"/>
-          <w:color w:val="D4D4D4"/>
-          <w:sz w:val="21"/>
-          <w:szCs w:val="21"/>
-          <w:lang w:eastAsia="es-ES"/>
-        </w:rPr>
-        <w:t>[::-</w:t>
+      <w:proofErr w:type="gramStart"/>
+      <w:r>
+        <w:rPr>
+          <w:rFonts w:ascii="Consolas" w:eastAsia="Times New Roman" w:hAnsi="Consolas" w:cs="Times New Roman"/>
+          <w:color w:val="D4D4D4"/>
+          <w:sz w:val="21"/>
+          <w:szCs w:val="21"/>
+          <w:lang w:eastAsia="es-ES"/>
+        </w:rPr>
+        <w:t>[::</w:t>
+      </w:r>
+      <w:proofErr w:type="gramEnd"/>
+      <w:r>
+        <w:rPr>
+          <w:rFonts w:ascii="Consolas" w:eastAsia="Times New Roman" w:hAnsi="Consolas" w:cs="Times New Roman"/>
+          <w:color w:val="D4D4D4"/>
+          <w:sz w:val="21"/>
+          <w:szCs w:val="21"/>
+          <w:lang w:eastAsia="es-ES"/>
+        </w:rPr>
+        <w:t>-</w:t>
       </w:r>
       <w:r>
         <w:rPr>
@@ -2295,6 +2359,7 @@
         <w:t>        </w:t>
       </w:r>
       <w:proofErr w:type="spellStart"/>
+      <w:proofErr w:type="gramStart"/>
       <w:r>
         <w:rPr>
           <w:rFonts w:ascii="Consolas" w:eastAsia="Times New Roman" w:hAnsi="Consolas" w:cs="Times New Roman"/>
@@ -2306,6 +2371,7 @@
         <w:t>openset.remove</w:t>
       </w:r>
       <w:proofErr w:type="spellEnd"/>
+      <w:proofErr w:type="gramEnd"/>
       <w:r>
         <w:rPr>
           <w:rFonts w:ascii="Consolas" w:eastAsia="Times New Roman" w:hAnsi="Consolas" w:cs="Times New Roman"/>
@@ -2515,6 +2581,7 @@
         <w:t>(</w:t>
       </w:r>
       <w:proofErr w:type="spellStart"/>
+      <w:proofErr w:type="gramStart"/>
       <w:r>
         <w:rPr>
           <w:rFonts w:ascii="Consolas" w:eastAsia="Times New Roman" w:hAnsi="Consolas" w:cs="Times New Roman"/>
@@ -2526,6 +2593,7 @@
         <w:t>current,grid</w:t>
       </w:r>
       <w:proofErr w:type="spellEnd"/>
+      <w:proofErr w:type="gramEnd"/>
       <w:r>
         <w:rPr>
           <w:rFonts w:ascii="Consolas" w:eastAsia="Times New Roman" w:hAnsi="Consolas" w:cs="Times New Roman"/>
@@ -2855,6 +2923,7 @@
         <w:t>                    </w:t>
       </w:r>
       <w:proofErr w:type="spellStart"/>
+      <w:proofErr w:type="gramStart"/>
       <w:r>
         <w:rPr>
           <w:rFonts w:ascii="Consolas" w:eastAsia="Times New Roman" w:hAnsi="Consolas" w:cs="Times New Roman"/>
@@ -2866,6 +2935,7 @@
         <w:t>node.G</w:t>
       </w:r>
       <w:proofErr w:type="spellEnd"/>
+      <w:proofErr w:type="gramEnd"/>
       <w:r>
         <w:rPr>
           <w:rFonts w:ascii="Consolas" w:eastAsia="Times New Roman" w:hAnsi="Consolas" w:cs="Times New Roman"/>
@@ -2900,6 +2970,7 @@
         <w:t>                    </w:t>
       </w:r>
       <w:proofErr w:type="spellStart"/>
+      <w:proofErr w:type="gramStart"/>
       <w:r>
         <w:rPr>
           <w:rFonts w:ascii="Consolas" w:eastAsia="Times New Roman" w:hAnsi="Consolas" w:cs="Times New Roman"/>
@@ -2911,6 +2982,7 @@
         <w:t>node.parent</w:t>
       </w:r>
       <w:proofErr w:type="spellEnd"/>
+      <w:proofErr w:type="gramEnd"/>
       <w:r>
         <w:rPr>
           <w:rFonts w:ascii="Consolas" w:eastAsia="Times New Roman" w:hAnsi="Consolas" w:cs="Times New Roman"/>
@@ -2954,7 +3026,29 @@
           <w:szCs w:val="21"/>
           <w:lang w:eastAsia="es-ES"/>
         </w:rPr>
-        <w:t>                update_Vertex(current, node, grid, openset, closedset, goal, heur)</w:t>
+        <w:t>                update_</w:t>
+      </w:r>
+      <w:proofErr w:type="gramStart"/>
+      <w:r>
+        <w:rPr>
+          <w:rFonts w:ascii="Consolas" w:eastAsia="Times New Roman" w:hAnsi="Consolas" w:cs="Times New Roman"/>
+          <w:color w:val="D4D4D4"/>
+          <w:sz w:val="21"/>
+          <w:szCs w:val="21"/>
+          <w:lang w:eastAsia="es-ES"/>
+        </w:rPr>
+        <w:t>Vertex(</w:t>
+      </w:r>
+      <w:proofErr w:type="gramEnd"/>
+      <w:r>
+        <w:rPr>
+          <w:rFonts w:ascii="Consolas" w:eastAsia="Times New Roman" w:hAnsi="Consolas" w:cs="Times New Roman"/>
+          <w:color w:val="D4D4D4"/>
+          <w:sz w:val="21"/>
+          <w:szCs w:val="21"/>
+          <w:lang w:eastAsia="es-ES"/>
+        </w:rPr>
+        <w:t>current, node, grid, openset, closedset, goal, heur)</w:t>
       </w:r>
     </w:p>
     <w:p>
@@ -3002,6 +3096,7 @@
         <w:t> </w:t>
       </w:r>
       <w:proofErr w:type="spellStart"/>
+      <w:proofErr w:type="gramStart"/>
       <w:r>
         <w:rPr>
           <w:rFonts w:ascii="Consolas" w:eastAsia="Times New Roman" w:hAnsi="Consolas" w:cs="Times New Roman"/>
@@ -3023,6 +3118,7 @@
         </w:rPr>
         <w:t>(</w:t>
       </w:r>
+      <w:proofErr w:type="gramEnd"/>
       <w:r>
         <w:rPr>
           <w:rFonts w:ascii="Consolas" w:eastAsia="Times New Roman" w:hAnsi="Consolas" w:cs="Times New Roman"/>
@@ -3216,7 +3312,18 @@
           <w:szCs w:val="20"/>
           <w:lang w:eastAsia="es-ES"/>
         </w:rPr>
-        <w:t>update_Vertex</w:t>
+        <w:t>update_</w:t>
+      </w:r>
+      <w:proofErr w:type="gramStart"/>
+      <w:r>
+        <w:rPr>
+          <w:rFonts w:ascii="Consolas" w:eastAsia="Times New Roman" w:hAnsi="Consolas" w:cs="Times New Roman"/>
+          <w:color w:val="DCDCAA"/>
+          <w:sz w:val="20"/>
+          <w:szCs w:val="20"/>
+          <w:lang w:eastAsia="es-ES"/>
+        </w:rPr>
+        <w:t>Vertex</w:t>
       </w:r>
       <w:r>
         <w:rPr>
@@ -3228,6 +3335,7 @@
         </w:rPr>
         <w:t>(</w:t>
       </w:r>
+      <w:proofErr w:type="gramEnd"/>
       <w:r>
         <w:rPr>
           <w:rFonts w:ascii="Consolas" w:eastAsia="Times New Roman" w:hAnsi="Consolas" w:cs="Times New Roman"/>
@@ -3773,15 +3881,27 @@
         <w:t>(</w:t>
       </w:r>
       <w:proofErr w:type="spellStart"/>
-      <w:r>
-        <w:rPr>
-          <w:rFonts w:ascii="Consolas" w:eastAsia="Times New Roman" w:hAnsi="Consolas" w:cs="Times New Roman"/>
-          <w:color w:val="D4D4D4"/>
-          <w:sz w:val="20"/>
-          <w:szCs w:val="20"/>
-          <w:lang w:eastAsia="es-ES"/>
-        </w:rPr>
-        <w:t>current.parent,children,grid</w:t>
+      <w:proofErr w:type="gramStart"/>
+      <w:r>
+        <w:rPr>
+          <w:rFonts w:ascii="Consolas" w:eastAsia="Times New Roman" w:hAnsi="Consolas" w:cs="Times New Roman"/>
+          <w:color w:val="D4D4D4"/>
+          <w:sz w:val="20"/>
+          <w:szCs w:val="20"/>
+          <w:lang w:eastAsia="es-ES"/>
+        </w:rPr>
+        <w:t>current.parent</w:t>
+      </w:r>
+      <w:proofErr w:type="gramEnd"/>
+      <w:r>
+        <w:rPr>
+          <w:rFonts w:ascii="Consolas" w:eastAsia="Times New Roman" w:hAnsi="Consolas" w:cs="Times New Roman"/>
+          <w:color w:val="D4D4D4"/>
+          <w:sz w:val="20"/>
+          <w:szCs w:val="20"/>
+          <w:lang w:eastAsia="es-ES"/>
+        </w:rPr>
+        <w:t>,children,grid</w:t>
       </w:r>
       <w:proofErr w:type="spellEnd"/>
       <w:r>
@@ -3815,7 +3935,29 @@
           <w:szCs w:val="20"/>
           <w:lang w:eastAsia="es-ES"/>
         </w:rPr>
-        <w:t>        new_g = current.parent.G + current.parent.move_cost(children)</w:t>
+        <w:t>        new_g = </w:t>
+      </w:r>
+      <w:proofErr w:type="gramStart"/>
+      <w:r>
+        <w:rPr>
+          <w:rFonts w:ascii="Consolas" w:eastAsia="Times New Roman" w:hAnsi="Consolas" w:cs="Times New Roman"/>
+          <w:color w:val="D4D4D4"/>
+          <w:sz w:val="20"/>
+          <w:szCs w:val="20"/>
+          <w:lang w:eastAsia="es-ES"/>
+        </w:rPr>
+        <w:t>current.parent</w:t>
+      </w:r>
+      <w:proofErr w:type="gramEnd"/>
+      <w:r>
+        <w:rPr>
+          <w:rFonts w:ascii="Consolas" w:eastAsia="Times New Roman" w:hAnsi="Consolas" w:cs="Times New Roman"/>
+          <w:color w:val="D4D4D4"/>
+          <w:sz w:val="20"/>
+          <w:szCs w:val="20"/>
+          <w:lang w:eastAsia="es-ES"/>
+        </w:rPr>
+        <w:t>.G + current.parent.move_cost(children)</w:t>
       </w:r>
     </w:p>
     <w:p>
@@ -3863,6 +4005,7 @@
         <w:t> </w:t>
       </w:r>
       <w:proofErr w:type="spellStart"/>
+      <w:proofErr w:type="gramStart"/>
       <w:r>
         <w:rPr>
           <w:rFonts w:ascii="Consolas" w:eastAsia="Times New Roman" w:hAnsi="Consolas" w:cs="Times New Roman"/>
@@ -3874,6 +4017,7 @@
         <w:t>children.G</w:t>
       </w:r>
       <w:proofErr w:type="spellEnd"/>
+      <w:proofErr w:type="gramEnd"/>
       <w:r>
         <w:rPr>
           <w:rFonts w:ascii="Consolas" w:eastAsia="Times New Roman" w:hAnsi="Consolas" w:cs="Times New Roman"/>
@@ -3930,6 +4074,7 @@
         <w:t>            </w:t>
       </w:r>
       <w:proofErr w:type="spellStart"/>
+      <w:proofErr w:type="gramStart"/>
       <w:r>
         <w:rPr>
           <w:rFonts w:ascii="Consolas" w:eastAsia="Times New Roman" w:hAnsi="Consolas" w:cs="Times New Roman"/>
@@ -3941,6 +4086,7 @@
         <w:t>children.G</w:t>
       </w:r>
       <w:proofErr w:type="spellEnd"/>
+      <w:proofErr w:type="gramEnd"/>
       <w:r>
         <w:rPr>
           <w:rFonts w:ascii="Consolas" w:eastAsia="Times New Roman" w:hAnsi="Consolas" w:cs="Times New Roman"/>
@@ -3987,6 +4133,7 @@
         <w:t>            </w:t>
       </w:r>
       <w:proofErr w:type="spellStart"/>
+      <w:proofErr w:type="gramStart"/>
       <w:r>
         <w:rPr>
           <w:rFonts w:ascii="Consolas" w:eastAsia="Times New Roman" w:hAnsi="Consolas" w:cs="Times New Roman"/>
@@ -3998,6 +4145,7 @@
         <w:t>children.parent</w:t>
       </w:r>
       <w:proofErr w:type="spellEnd"/>
+      <w:proofErr w:type="gramEnd"/>
       <w:r>
         <w:rPr>
           <w:rFonts w:ascii="Consolas" w:eastAsia="Times New Roman" w:hAnsi="Consolas" w:cs="Times New Roman"/>
@@ -4186,6 +4334,7 @@
         <w:t>                </w:t>
       </w:r>
       <w:proofErr w:type="spellStart"/>
+      <w:proofErr w:type="gramStart"/>
       <w:r>
         <w:rPr>
           <w:rFonts w:ascii="Consolas" w:eastAsia="Times New Roman" w:hAnsi="Consolas" w:cs="Times New Roman"/>
@@ -4197,6 +4346,7 @@
         <w:t>openset.remove</w:t>
       </w:r>
       <w:proofErr w:type="spellEnd"/>
+      <w:proofErr w:type="gramEnd"/>
       <w:r>
         <w:rPr>
           <w:rFonts w:ascii="Consolas" w:eastAsia="Times New Roman" w:hAnsi="Consolas" w:cs="Times New Roman"/>
@@ -4275,6 +4425,7 @@
         <w:t> = </w:t>
       </w:r>
       <w:proofErr w:type="spellStart"/>
+      <w:proofErr w:type="gramStart"/>
       <w:r>
         <w:rPr>
           <w:rFonts w:ascii="Consolas" w:eastAsia="Times New Roman" w:hAnsi="Consolas" w:cs="Times New Roman"/>
@@ -4286,6 +4437,7 @@
         <w:t>pp.heuristic</w:t>
       </w:r>
       <w:proofErr w:type="spellEnd"/>
+      <w:proofErr w:type="gramEnd"/>
       <w:r>
         <w:rPr>
           <w:rFonts w:ascii="Consolas" w:eastAsia="Times New Roman" w:hAnsi="Consolas" w:cs="Times New Roman"/>
@@ -4553,6 +4705,7 @@
         <w:t> = </w:t>
       </w:r>
       <w:proofErr w:type="spellStart"/>
+      <w:proofErr w:type="gramStart"/>
       <w:r>
         <w:rPr>
           <w:rFonts w:ascii="Consolas" w:eastAsia="Times New Roman" w:hAnsi="Consolas" w:cs="Times New Roman"/>
@@ -4564,6 +4717,7 @@
         <w:t>current.G</w:t>
       </w:r>
       <w:proofErr w:type="spellEnd"/>
+      <w:proofErr w:type="gramEnd"/>
       <w:r>
         <w:rPr>
           <w:rFonts w:ascii="Consolas" w:eastAsia="Times New Roman" w:hAnsi="Consolas" w:cs="Times New Roman"/>
@@ -4664,6 +4818,7 @@
         <w:t> </w:t>
       </w:r>
       <w:proofErr w:type="spellStart"/>
+      <w:proofErr w:type="gramStart"/>
       <w:r>
         <w:rPr>
           <w:rFonts w:ascii="Consolas" w:eastAsia="Times New Roman" w:hAnsi="Consolas" w:cs="Times New Roman"/>
@@ -4675,6 +4830,7 @@
         <w:t>children.G</w:t>
       </w:r>
       <w:proofErr w:type="spellEnd"/>
+      <w:proofErr w:type="gramEnd"/>
       <w:r>
         <w:rPr>
           <w:rFonts w:ascii="Consolas" w:eastAsia="Times New Roman" w:hAnsi="Consolas" w:cs="Times New Roman"/>
@@ -4731,6 +4887,7 @@
         <w:t>            </w:t>
       </w:r>
       <w:proofErr w:type="spellStart"/>
+      <w:proofErr w:type="gramStart"/>
       <w:r>
         <w:rPr>
           <w:rFonts w:ascii="Consolas" w:eastAsia="Times New Roman" w:hAnsi="Consolas" w:cs="Times New Roman"/>
@@ -4742,6 +4899,7 @@
         <w:t>children.G</w:t>
       </w:r>
       <w:proofErr w:type="spellEnd"/>
+      <w:proofErr w:type="gramEnd"/>
       <w:r>
         <w:rPr>
           <w:rFonts w:ascii="Consolas" w:eastAsia="Times New Roman" w:hAnsi="Consolas" w:cs="Times New Roman"/>
@@ -4788,6 +4946,7 @@
         <w:t>            </w:t>
       </w:r>
       <w:proofErr w:type="spellStart"/>
+      <w:proofErr w:type="gramStart"/>
       <w:r>
         <w:rPr>
           <w:rFonts w:ascii="Consolas" w:eastAsia="Times New Roman" w:hAnsi="Consolas" w:cs="Times New Roman"/>
@@ -4799,6 +4958,7 @@
         <w:t>children.parent</w:t>
       </w:r>
       <w:proofErr w:type="spellEnd"/>
+      <w:proofErr w:type="gramEnd"/>
       <w:r>
         <w:rPr>
           <w:rFonts w:ascii="Consolas" w:eastAsia="Times New Roman" w:hAnsi="Consolas" w:cs="Times New Roman"/>
@@ -4987,6 +5147,7 @@
         <w:t>                </w:t>
       </w:r>
       <w:proofErr w:type="spellStart"/>
+      <w:proofErr w:type="gramStart"/>
       <w:r>
         <w:rPr>
           <w:rFonts w:ascii="Consolas" w:eastAsia="Times New Roman" w:hAnsi="Consolas" w:cs="Times New Roman"/>
@@ -4998,6 +5159,7 @@
         <w:t>openset.remove</w:t>
       </w:r>
       <w:proofErr w:type="spellEnd"/>
+      <w:proofErr w:type="gramEnd"/>
       <w:r>
         <w:rPr>
           <w:rFonts w:ascii="Consolas" w:eastAsia="Times New Roman" w:hAnsi="Consolas" w:cs="Times New Roman"/>
@@ -5076,6 +5238,7 @@
         <w:t> = </w:t>
       </w:r>
       <w:proofErr w:type="spellStart"/>
+      <w:proofErr w:type="gramStart"/>
       <w:r>
         <w:rPr>
           <w:rFonts w:ascii="Consolas" w:eastAsia="Times New Roman" w:hAnsi="Consolas" w:cs="Times New Roman"/>
@@ -5087,6 +5250,7 @@
         <w:t>pp.heuristic</w:t>
       </w:r>
       <w:proofErr w:type="spellEnd"/>
+      <w:proofErr w:type="gramEnd"/>
       <w:r>
         <w:rPr>
           <w:rFonts w:ascii="Consolas" w:eastAsia="Times New Roman" w:hAnsi="Consolas" w:cs="Times New Roman"/>
@@ -5362,6 +5526,7 @@
         <w:t> </w:t>
       </w:r>
       <w:proofErr w:type="spellStart"/>
+      <w:proofErr w:type="gramStart"/>
       <w:r>
         <w:rPr>
           <w:rFonts w:ascii="Consolas" w:eastAsia="Times New Roman" w:hAnsi="Consolas" w:cs="Times New Roman"/>
@@ -5384,6 +5549,7 @@
         <w:t>(</w:t>
       </w:r>
       <w:proofErr w:type="spellStart"/>
+      <w:proofErr w:type="gramEnd"/>
       <w:r>
         <w:rPr>
           <w:rFonts w:ascii="Consolas" w:eastAsia="Times New Roman" w:hAnsi="Consolas" w:cs="Times New Roman"/>
@@ -5778,15 +5944,27 @@
         <w:t>    x0, y0 = </w:t>
       </w:r>
       <w:proofErr w:type="spellStart"/>
-      <w:r>
-        <w:rPr>
-          <w:rFonts w:ascii="Consolas" w:eastAsia="Times New Roman" w:hAnsi="Consolas" w:cs="Times New Roman"/>
-          <w:color w:val="D4D4D4"/>
-          <w:sz w:val="21"/>
-          <w:szCs w:val="21"/>
-          <w:lang w:eastAsia="es-ES"/>
-        </w:rPr>
-        <w:t>current.grid_point</w:t>
+      <w:proofErr w:type="gramStart"/>
+      <w:r>
+        <w:rPr>
+          <w:rFonts w:ascii="Consolas" w:eastAsia="Times New Roman" w:hAnsi="Consolas" w:cs="Times New Roman"/>
+          <w:color w:val="D4D4D4"/>
+          <w:sz w:val="21"/>
+          <w:szCs w:val="21"/>
+          <w:lang w:eastAsia="es-ES"/>
+        </w:rPr>
+        <w:t>current.grid</w:t>
+      </w:r>
+      <w:proofErr w:type="gramEnd"/>
+      <w:r>
+        <w:rPr>
+          <w:rFonts w:ascii="Consolas" w:eastAsia="Times New Roman" w:hAnsi="Consolas" w:cs="Times New Roman"/>
+          <w:color w:val="D4D4D4"/>
+          <w:sz w:val="21"/>
+          <w:szCs w:val="21"/>
+          <w:lang w:eastAsia="es-ES"/>
+        </w:rPr>
+        <w:t>_point</w:t>
       </w:r>
       <w:proofErr w:type="spellEnd"/>
     </w:p>
@@ -5813,15 +5991,27 @@
         <w:t>    x1, y1 = </w:t>
       </w:r>
       <w:proofErr w:type="spellStart"/>
-      <w:r>
-        <w:rPr>
-          <w:rFonts w:ascii="Consolas" w:eastAsia="Times New Roman" w:hAnsi="Consolas" w:cs="Times New Roman"/>
-          <w:color w:val="D4D4D4"/>
-          <w:sz w:val="21"/>
-          <w:szCs w:val="21"/>
-          <w:lang w:eastAsia="es-ES"/>
-        </w:rPr>
-        <w:t>children.grid_point</w:t>
+      <w:proofErr w:type="gramStart"/>
+      <w:r>
+        <w:rPr>
+          <w:rFonts w:ascii="Consolas" w:eastAsia="Times New Roman" w:hAnsi="Consolas" w:cs="Times New Roman"/>
+          <w:color w:val="D4D4D4"/>
+          <w:sz w:val="21"/>
+          <w:szCs w:val="21"/>
+          <w:lang w:eastAsia="es-ES"/>
+        </w:rPr>
+        <w:t>children.grid</w:t>
+      </w:r>
+      <w:proofErr w:type="gramEnd"/>
+      <w:r>
+        <w:rPr>
+          <w:rFonts w:ascii="Consolas" w:eastAsia="Times New Roman" w:hAnsi="Consolas" w:cs="Times New Roman"/>
+          <w:color w:val="D4D4D4"/>
+          <w:sz w:val="21"/>
+          <w:szCs w:val="21"/>
+          <w:lang w:eastAsia="es-ES"/>
+        </w:rPr>
+        <w:t>_point</w:t>
       </w:r>
       <w:proofErr w:type="spellEnd"/>
     </w:p>
@@ -6690,7 +6880,29 @@
           <w:szCs w:val="21"/>
           <w:lang w:eastAsia="es-ES"/>
         </w:rPr>
-        <w:t> x0 != x1:</w:t>
+        <w:t> x</w:t>
+      </w:r>
+      <w:proofErr w:type="gramStart"/>
+      <w:r>
+        <w:rPr>
+          <w:rFonts w:ascii="Consolas" w:eastAsia="Times New Roman" w:hAnsi="Consolas" w:cs="Times New Roman"/>
+          <w:color w:val="D4D4D4"/>
+          <w:sz w:val="21"/>
+          <w:szCs w:val="21"/>
+          <w:lang w:eastAsia="es-ES"/>
+        </w:rPr>
+        <w:t>0 !</w:t>
+      </w:r>
+      <w:proofErr w:type="gramEnd"/>
+      <w:r>
+        <w:rPr>
+          <w:rFonts w:ascii="Consolas" w:eastAsia="Times New Roman" w:hAnsi="Consolas" w:cs="Times New Roman"/>
+          <w:color w:val="D4D4D4"/>
+          <w:sz w:val="21"/>
+          <w:szCs w:val="21"/>
+          <w:lang w:eastAsia="es-ES"/>
+        </w:rPr>
+        <w:t>= x1:</w:t>
       </w:r>
     </w:p>
     <w:p>
@@ -6837,6 +7049,7 @@
         </w:rPr>
         <w:t> intransitable(x0+((sx-</w:t>
       </w:r>
+      <w:proofErr w:type="gramStart"/>
       <w:r>
         <w:rPr>
           <w:rFonts w:ascii="Consolas" w:eastAsia="Times New Roman" w:hAnsi="Consolas" w:cs="Times New Roman"/>
@@ -6855,7 +7068,18 @@
           <w:szCs w:val="21"/>
           <w:lang w:eastAsia="es-ES"/>
         </w:rPr>
-        <w:t>)//</w:t>
+        <w:t>)/</w:t>
+      </w:r>
+      <w:proofErr w:type="gramEnd"/>
+      <w:r>
+        <w:rPr>
+          <w:rFonts w:ascii="Consolas" w:eastAsia="Times New Roman" w:hAnsi="Consolas" w:cs="Times New Roman"/>
+          <w:color w:val="D4D4D4"/>
+          <w:sz w:val="21"/>
+          <w:szCs w:val="21"/>
+          <w:lang w:eastAsia="es-ES"/>
+        </w:rPr>
+        <w:t>/</w:t>
       </w:r>
       <w:r>
         <w:rPr>
@@ -7083,7 +7307,29 @@
           <w:szCs w:val="21"/>
           <w:lang w:eastAsia="es-ES"/>
         </w:rPr>
-        <w:t> f != </w:t>
+        <w:t> </w:t>
+      </w:r>
+      <w:proofErr w:type="gramStart"/>
+      <w:r>
+        <w:rPr>
+          <w:rFonts w:ascii="Consolas" w:eastAsia="Times New Roman" w:hAnsi="Consolas" w:cs="Times New Roman"/>
+          <w:color w:val="D4D4D4"/>
+          <w:sz w:val="21"/>
+          <w:szCs w:val="21"/>
+          <w:lang w:eastAsia="es-ES"/>
+        </w:rPr>
+        <w:t>f !</w:t>
+      </w:r>
+      <w:proofErr w:type="gramEnd"/>
+      <w:r>
+        <w:rPr>
+          <w:rFonts w:ascii="Consolas" w:eastAsia="Times New Roman" w:hAnsi="Consolas" w:cs="Times New Roman"/>
+          <w:color w:val="D4D4D4"/>
+          <w:sz w:val="21"/>
+          <w:szCs w:val="21"/>
+          <w:lang w:eastAsia="es-ES"/>
+        </w:rPr>
+        <w:t>= </w:t>
       </w:r>
       <w:r>
         <w:rPr>
@@ -7343,6 +7589,7 @@
         </w:rPr>
         <w:t> intransitable(x0+((sx-</w:t>
       </w:r>
+      <w:proofErr w:type="gramStart"/>
       <w:r>
         <w:rPr>
           <w:rFonts w:ascii="Consolas" w:eastAsia="Times New Roman" w:hAnsi="Consolas" w:cs="Times New Roman"/>
@@ -7361,7 +7608,18 @@
           <w:szCs w:val="21"/>
           <w:lang w:eastAsia="es-ES"/>
         </w:rPr>
-        <w:t>)//</w:t>
+        <w:t>)/</w:t>
+      </w:r>
+      <w:proofErr w:type="gramEnd"/>
+      <w:r>
+        <w:rPr>
+          <w:rFonts w:ascii="Consolas" w:eastAsia="Times New Roman" w:hAnsi="Consolas" w:cs="Times New Roman"/>
+          <w:color w:val="D4D4D4"/>
+          <w:sz w:val="21"/>
+          <w:szCs w:val="21"/>
+          <w:lang w:eastAsia="es-ES"/>
+        </w:rPr>
+        <w:t>/</w:t>
       </w:r>
       <w:r>
         <w:rPr>
@@ -7416,6 +7674,7 @@
         </w:rPr>
         <w:t>                intransitable(x0+((sx-</w:t>
       </w:r>
+      <w:proofErr w:type="gramStart"/>
       <w:r>
         <w:rPr>
           <w:rFonts w:ascii="Consolas" w:eastAsia="Times New Roman" w:hAnsi="Consolas" w:cs="Times New Roman"/>
@@ -7434,7 +7693,18 @@
           <w:szCs w:val="21"/>
           <w:lang w:eastAsia="es-ES"/>
         </w:rPr>
-        <w:t>)//</w:t>
+        <w:t>)/</w:t>
+      </w:r>
+      <w:proofErr w:type="gramEnd"/>
+      <w:r>
+        <w:rPr>
+          <w:rFonts w:ascii="Consolas" w:eastAsia="Times New Roman" w:hAnsi="Consolas" w:cs="Times New Roman"/>
+          <w:color w:val="D4D4D4"/>
+          <w:sz w:val="21"/>
+          <w:szCs w:val="21"/>
+          <w:lang w:eastAsia="es-ES"/>
+        </w:rPr>
+        <w:t>/</w:t>
       </w:r>
       <w:r>
         <w:rPr>
@@ -7654,7 +7924,29 @@
           <w:szCs w:val="21"/>
           <w:lang w:eastAsia="es-ES"/>
         </w:rPr>
-        <w:t> y0 != y1:</w:t>
+        <w:t> y</w:t>
+      </w:r>
+      <w:proofErr w:type="gramStart"/>
+      <w:r>
+        <w:rPr>
+          <w:rFonts w:ascii="Consolas" w:eastAsia="Times New Roman" w:hAnsi="Consolas" w:cs="Times New Roman"/>
+          <w:color w:val="D4D4D4"/>
+          <w:sz w:val="21"/>
+          <w:szCs w:val="21"/>
+          <w:lang w:eastAsia="es-ES"/>
+        </w:rPr>
+        <w:t>0 !</w:t>
+      </w:r>
+      <w:proofErr w:type="gramEnd"/>
+      <w:r>
+        <w:rPr>
+          <w:rFonts w:ascii="Consolas" w:eastAsia="Times New Roman" w:hAnsi="Consolas" w:cs="Times New Roman"/>
+          <w:color w:val="D4D4D4"/>
+          <w:sz w:val="21"/>
+          <w:szCs w:val="21"/>
+          <w:lang w:eastAsia="es-ES"/>
+        </w:rPr>
+        <w:t>= y1:</w:t>
       </w:r>
     </w:p>
     <w:p>
@@ -7801,6 +8093,7 @@
         </w:rPr>
         <w:t> intransitable(x0+((sx-</w:t>
       </w:r>
+      <w:proofErr w:type="gramStart"/>
       <w:r>
         <w:rPr>
           <w:rFonts w:ascii="Consolas" w:eastAsia="Times New Roman" w:hAnsi="Consolas" w:cs="Times New Roman"/>
@@ -7819,7 +8112,18 @@
           <w:szCs w:val="21"/>
           <w:lang w:eastAsia="es-ES"/>
         </w:rPr>
-        <w:t>)//</w:t>
+        <w:t>)/</w:t>
+      </w:r>
+      <w:proofErr w:type="gramEnd"/>
+      <w:r>
+        <w:rPr>
+          <w:rFonts w:ascii="Consolas" w:eastAsia="Times New Roman" w:hAnsi="Consolas" w:cs="Times New Roman"/>
+          <w:color w:val="D4D4D4"/>
+          <w:sz w:val="21"/>
+          <w:szCs w:val="21"/>
+          <w:lang w:eastAsia="es-ES"/>
+        </w:rPr>
+        <w:t>/</w:t>
       </w:r>
       <w:r>
         <w:rPr>
@@ -8048,7 +8352,29 @@
           <w:szCs w:val="21"/>
           <w:lang w:eastAsia="es-ES"/>
         </w:rPr>
-        <w:t> f != </w:t>
+        <w:t> </w:t>
+      </w:r>
+      <w:proofErr w:type="gramStart"/>
+      <w:r>
+        <w:rPr>
+          <w:rFonts w:ascii="Consolas" w:eastAsia="Times New Roman" w:hAnsi="Consolas" w:cs="Times New Roman"/>
+          <w:color w:val="D4D4D4"/>
+          <w:sz w:val="21"/>
+          <w:szCs w:val="21"/>
+          <w:lang w:eastAsia="es-ES"/>
+        </w:rPr>
+        <w:t>f !</w:t>
+      </w:r>
+      <w:proofErr w:type="gramEnd"/>
+      <w:r>
+        <w:rPr>
+          <w:rFonts w:ascii="Consolas" w:eastAsia="Times New Roman" w:hAnsi="Consolas" w:cs="Times New Roman"/>
+          <w:color w:val="D4D4D4"/>
+          <w:sz w:val="21"/>
+          <w:szCs w:val="21"/>
+          <w:lang w:eastAsia="es-ES"/>
+        </w:rPr>
+        <w:t>= </w:t>
       </w:r>
       <w:r>
         <w:rPr>
@@ -8306,7 +8632,29 @@
           <w:szCs w:val="21"/>
           <w:lang w:eastAsia="es-ES"/>
         </w:rPr>
-        <w:t> intransitable(x0,y0+((sy-</w:t>
+        <w:t> intransitable(x</w:t>
+      </w:r>
+      <w:proofErr w:type="gramStart"/>
+      <w:r>
+        <w:rPr>
+          <w:rFonts w:ascii="Consolas" w:eastAsia="Times New Roman" w:hAnsi="Consolas" w:cs="Times New Roman"/>
+          <w:color w:val="D4D4D4"/>
+          <w:sz w:val="21"/>
+          <w:szCs w:val="21"/>
+          <w:lang w:eastAsia="es-ES"/>
+        </w:rPr>
+        <w:t>0,y</w:t>
+      </w:r>
+      <w:proofErr w:type="gramEnd"/>
+      <w:r>
+        <w:rPr>
+          <w:rFonts w:ascii="Consolas" w:eastAsia="Times New Roman" w:hAnsi="Consolas" w:cs="Times New Roman"/>
+          <w:color w:val="D4D4D4"/>
+          <w:sz w:val="21"/>
+          <w:szCs w:val="21"/>
+          <w:lang w:eastAsia="es-ES"/>
+        </w:rPr>
+        <w:t>0+((sy-</w:t>
       </w:r>
       <w:r>
         <w:rPr>
@@ -8391,6 +8739,7 @@
         </w:rPr>
         <w:t>                intransitable(x0-</w:t>
       </w:r>
+      <w:proofErr w:type="gramStart"/>
       <w:r>
         <w:rPr>
           <w:rFonts w:ascii="Consolas" w:eastAsia="Times New Roman" w:hAnsi="Consolas" w:cs="Times New Roman"/>
@@ -8409,7 +8758,18 @@
           <w:szCs w:val="21"/>
           <w:lang w:eastAsia="es-ES"/>
         </w:rPr>
-        <w:t>,y0+((sy-</w:t>
+        <w:t>,y</w:t>
+      </w:r>
+      <w:proofErr w:type="gramEnd"/>
+      <w:r>
+        <w:rPr>
+          <w:rFonts w:ascii="Consolas" w:eastAsia="Times New Roman" w:hAnsi="Consolas" w:cs="Times New Roman"/>
+          <w:color w:val="D4D4D4"/>
+          <w:sz w:val="21"/>
+          <w:szCs w:val="21"/>
+          <w:lang w:eastAsia="es-ES"/>
+        </w:rPr>
+        <w:t>0+((sy-</w:t>
       </w:r>
       <w:r>
         <w:rPr>
@@ -8637,36 +8997,45 @@
       <w:r>
         <w:t xml:space="preserve"> llamado </w:t>
       </w:r>
+      <w:proofErr w:type="gramStart"/>
       <w:r>
         <w:rPr>
           <w:i/>
           <w:iCs/>
         </w:rPr>
-        <w:t>intransitable()</w:t>
-      </w:r>
-      <w:r>
-        <w:t xml:space="preserve"> que es equivalente al </w:t>
-      </w:r>
-      <w:r>
-        <w:t xml:space="preserve">método </w:t>
-      </w:r>
-      <w:r>
-        <w:t xml:space="preserve"> </w:t>
-      </w:r>
-      <w:proofErr w:type="spellStart"/>
+        <w:t>intransitable(</w:t>
+      </w:r>
+      <w:proofErr w:type="gramEnd"/>
       <w:r>
         <w:rPr>
           <w:i/>
           <w:iCs/>
         </w:rPr>
-        <w:t>grid</w:t>
-      </w:r>
-      <w:proofErr w:type="spellEnd"/>
+        <w:t>)</w:t>
+      </w:r>
+      <w:r>
+        <w:t xml:space="preserve"> que es equivalente al </w:t>
+      </w:r>
+      <w:r>
+        <w:t xml:space="preserve">método </w:t>
+      </w:r>
+      <w:r>
+        <w:t xml:space="preserve"> </w:t>
+      </w:r>
+      <w:proofErr w:type="spellStart"/>
       <w:r>
         <w:rPr>
           <w:i/>
           <w:iCs/>
         </w:rPr>
+        <w:t>grid</w:t>
+      </w:r>
+      <w:proofErr w:type="spellEnd"/>
+      <w:r>
+        <w:rPr>
+          <w:i/>
+          <w:iCs/>
+        </w:rPr>
         <w:t>()</w:t>
       </w:r>
       <w:r>
@@ -8721,6 +9090,7 @@
         </w:rPr>
         <w:t> </w:t>
       </w:r>
+      <w:proofErr w:type="gramStart"/>
       <w:r>
         <w:rPr>
           <w:rFonts w:ascii="Consolas" w:eastAsia="Times New Roman" w:hAnsi="Consolas" w:cs="Times New Roman"/>
@@ -8741,6 +9111,7 @@
         </w:rPr>
         <w:t>(</w:t>
       </w:r>
+      <w:proofErr w:type="gramEnd"/>
       <w:r>
         <w:rPr>
           <w:rFonts w:ascii="Consolas" w:eastAsia="Times New Roman" w:hAnsi="Consolas" w:cs="Times New Roman"/>
@@ -9452,6 +9823,7 @@
         <w:t>(</w:t>
       </w:r>
       <w:proofErr w:type="spellStart"/>
+      <w:proofErr w:type="gramStart"/>
       <w:r>
         <w:rPr>
           <w:rFonts w:ascii="Consolas" w:eastAsia="Times New Roman" w:hAnsi="Consolas" w:cs="Times New Roman"/>
@@ -9473,6 +9845,7 @@
         </w:rPr>
         <w:t>[</w:t>
       </w:r>
+      <w:proofErr w:type="gramEnd"/>
       <w:r>
         <w:rPr>
           <w:rFonts w:ascii="Consolas" w:eastAsia="Times New Roman" w:hAnsi="Consolas" w:cs="Times New Roman"/>
@@ -9681,6 +10054,7 @@
         <w:t>[x][y].</w:t>
       </w:r>
       <w:proofErr w:type="spellStart"/>
+      <w:proofErr w:type="gramStart"/>
       <w:r>
         <w:rPr>
           <w:rFonts w:ascii="Consolas" w:eastAsia="Times New Roman" w:hAnsi="Consolas" w:cs="Times New Roman"/>
@@ -9700,7 +10074,18 @@
           <w:szCs w:val="21"/>
           <w:lang w:eastAsia="es-ES"/>
         </w:rPr>
-        <w:t> != </w:t>
+        <w:t> !</w:t>
+      </w:r>
+      <w:proofErr w:type="gramEnd"/>
+      <w:r>
+        <w:rPr>
+          <w:rFonts w:ascii="Consolas" w:eastAsia="Times New Roman" w:hAnsi="Consolas" w:cs="Times New Roman"/>
+          <w:color w:val="D4D4D4"/>
+          <w:sz w:val="21"/>
+          <w:szCs w:val="21"/>
+          <w:lang w:eastAsia="es-ES"/>
+        </w:rPr>
+        <w:t>= </w:t>
       </w:r>
       <w:r>
         <w:rPr>
@@ -9945,12 +10330,21 @@
       <w:r>
         <w:t xml:space="preserve">En el método </w:t>
       </w:r>
+      <w:proofErr w:type="gramStart"/>
       <w:r>
         <w:rPr>
           <w:i/>
           <w:iCs/>
         </w:rPr>
-        <w:t>intransitable()</w:t>
+        <w:t>intransitable(</w:t>
+      </w:r>
+      <w:proofErr w:type="gramEnd"/>
+      <w:r>
+        <w:rPr>
+          <w:i/>
+          <w:iCs/>
+        </w:rPr>
+        <w:t>)</w:t>
       </w:r>
       <w:r>
         <w:t xml:space="preserve"> se devuelve true cuando ocurre lo siguiente:</w:t>
@@ -10041,7 +10435,15 @@
       </w:pPr>
       <w:r>
         <w:lastRenderedPageBreak/>
-        <w:t>Una vez hecho todo esto consideramos ya por terminada la implementación de Theta*. Pasa observar cómo es la diferencia de los caminos que logra con respecto a A* vamos a ejecutar el mismo escenario del punto anterior pero usando Theta*:</w:t>
+        <w:t xml:space="preserve">Una vez hecho todo esto consideramos ya por terminada la implementación de Theta*. Pasa observar cómo es la diferencia de los caminos que logra con respecto a A* vamos a ejecutar el mismo escenario del punto </w:t>
+      </w:r>
+      <w:proofErr w:type="gramStart"/>
+      <w:r>
+        <w:t>anterior</w:t>
+      </w:r>
+      <w:proofErr w:type="gramEnd"/>
+      <w:r>
+        <w:t xml:space="preserve"> pero usando Theta*:</w:t>
       </w:r>
     </w:p>
     <w:p>
@@ -10462,19 +10864,7 @@
           <w:rPr>
             <w:rStyle w:val="Hipervnculo"/>
           </w:rPr>
-          <w:t>es</w:t>
-        </w:r>
-        <w:r>
-          <w:rPr>
-            <w:rStyle w:val="Hipervnculo"/>
-          </w:rPr>
-          <w:t>t</w:t>
-        </w:r>
-        <w:r>
-          <w:rPr>
-            <w:rStyle w:val="Hipervnculo"/>
-          </w:rPr>
-          <w:t>e</w:t>
+          <w:t>este</w:t>
         </w:r>
       </w:hyperlink>
       <w:r>
@@ -10584,7 +10974,13 @@
         <w:jc w:val="both"/>
       </w:pPr>
       <w:r>
-        <w:t>Por el contrario, se puede ver como estos dos algoritmos consiguen encontrar el mismo camino. Por tanto su diferencia radica, grosso modo, en el número de nodos expandidos.</w:t>
+        <w:t xml:space="preserve">Por el contrario, se puede ver como estos dos algoritmos consiguen encontrar el mismo camino. Por </w:t>
+      </w:r>
+      <w:r>
+        <w:t>tanto,</w:t>
+      </w:r>
+      <w:r>
+        <w:t xml:space="preserve"> su diferencia radica, grosso modo, en el número de nodos expandidos.</w:t>
       </w:r>
     </w:p>
     <w:p>
@@ -11049,6 +11445,7 @@
         </w:rPr>
         <w:t>(</w:t>
       </w:r>
+      <w:proofErr w:type="gramStart"/>
       <w:r>
         <w:rPr>
           <w:rFonts w:ascii="Consolas" w:eastAsia="Times New Roman" w:hAnsi="Consolas" w:cs="Times New Roman"/>
@@ -11077,7 +11474,18 @@
           <w:szCs w:val="21"/>
           <w:lang w:eastAsia="es-ES"/>
         </w:rPr>
-        <w:t>point2</w:t>
+        <w:t>point</w:t>
+      </w:r>
+      <w:proofErr w:type="gramEnd"/>
+      <w:r>
+        <w:rPr>
+          <w:rFonts w:ascii="Consolas" w:eastAsia="Times New Roman" w:hAnsi="Consolas" w:cs="Times New Roman"/>
+          <w:color w:val="9CDCFE"/>
+          <w:sz w:val="21"/>
+          <w:szCs w:val="21"/>
+          <w:lang w:eastAsia="es-ES"/>
+        </w:rPr>
+        <w:t>2</w:t>
       </w:r>
       <w:r>
         <w:rPr>
@@ -11280,15 +11688,27 @@
         <w:t>    x1, y1 = </w:t>
       </w:r>
       <w:proofErr w:type="spellStart"/>
-      <w:r>
-        <w:rPr>
-          <w:rFonts w:ascii="Consolas" w:eastAsia="Times New Roman" w:hAnsi="Consolas" w:cs="Times New Roman"/>
-          <w:color w:val="D4D4D4"/>
-          <w:sz w:val="21"/>
-          <w:szCs w:val="21"/>
-          <w:lang w:eastAsia="es-ES"/>
-        </w:rPr>
-        <w:t>point.grid_point</w:t>
+      <w:proofErr w:type="gramStart"/>
+      <w:r>
+        <w:rPr>
+          <w:rFonts w:ascii="Consolas" w:eastAsia="Times New Roman" w:hAnsi="Consolas" w:cs="Times New Roman"/>
+          <w:color w:val="D4D4D4"/>
+          <w:sz w:val="21"/>
+          <w:szCs w:val="21"/>
+          <w:lang w:eastAsia="es-ES"/>
+        </w:rPr>
+        <w:t>point.grid</w:t>
+      </w:r>
+      <w:proofErr w:type="gramEnd"/>
+      <w:r>
+        <w:rPr>
+          <w:rFonts w:ascii="Consolas" w:eastAsia="Times New Roman" w:hAnsi="Consolas" w:cs="Times New Roman"/>
+          <w:color w:val="D4D4D4"/>
+          <w:sz w:val="21"/>
+          <w:szCs w:val="21"/>
+          <w:lang w:eastAsia="es-ES"/>
+        </w:rPr>
+        <w:t>_point</w:t>
       </w:r>
       <w:proofErr w:type="spellEnd"/>
     </w:p>
@@ -11686,19 +12106,7 @@
         <w:rPr>
           <w:rFonts w:eastAsiaTheme="minorEastAsia"/>
         </w:rPr>
-        <w:t xml:space="preserve"> su distancia </w:t>
-      </w:r>
-      <w:r>
-        <w:rPr>
-          <w:rFonts w:eastAsiaTheme="minorEastAsia"/>
-        </w:rPr>
-        <w:t>Euclidiana</w:t>
-      </w:r>
-      <w:r>
-        <w:rPr>
-          <w:rFonts w:eastAsiaTheme="minorEastAsia"/>
-        </w:rPr>
-        <w:t xml:space="preserve"> se calcula como sigue:</w:t>
+        <w:t xml:space="preserve"> su distancia Euclidiana se calcula como sigue:</w:t>
       </w:r>
     </w:p>
     <w:p>
@@ -11978,6 +12386,7 @@
         <w:t> </w:t>
       </w:r>
       <w:proofErr w:type="spellStart"/>
+      <w:proofErr w:type="gramStart"/>
       <w:r>
         <w:rPr>
           <w:rFonts w:ascii="Consolas" w:eastAsia="Times New Roman" w:hAnsi="Consolas" w:cs="Times New Roman"/>
@@ -12000,6 +12409,7 @@
         <w:t>(</w:t>
       </w:r>
       <w:proofErr w:type="spellStart"/>
+      <w:proofErr w:type="gramEnd"/>
       <w:r>
         <w:rPr>
           <w:rFonts w:ascii="Consolas" w:eastAsia="Times New Roman" w:hAnsi="Consolas" w:cs="Times New Roman"/>
@@ -12254,15 +12664,27 @@
         <w:t>    x1, y1 = </w:t>
       </w:r>
       <w:proofErr w:type="spellStart"/>
-      <w:r>
-        <w:rPr>
-          <w:rFonts w:ascii="Consolas" w:eastAsia="Times New Roman" w:hAnsi="Consolas" w:cs="Times New Roman"/>
-          <w:color w:val="D4D4D4"/>
-          <w:sz w:val="21"/>
-          <w:szCs w:val="21"/>
-          <w:lang w:eastAsia="es-ES"/>
-        </w:rPr>
-        <w:t>point.grid_point</w:t>
+      <w:proofErr w:type="gramStart"/>
+      <w:r>
+        <w:rPr>
+          <w:rFonts w:ascii="Consolas" w:eastAsia="Times New Roman" w:hAnsi="Consolas" w:cs="Times New Roman"/>
+          <w:color w:val="D4D4D4"/>
+          <w:sz w:val="21"/>
+          <w:szCs w:val="21"/>
+          <w:lang w:eastAsia="es-ES"/>
+        </w:rPr>
+        <w:t>point.grid</w:t>
+      </w:r>
+      <w:proofErr w:type="gramEnd"/>
+      <w:r>
+        <w:rPr>
+          <w:rFonts w:ascii="Consolas" w:eastAsia="Times New Roman" w:hAnsi="Consolas" w:cs="Times New Roman"/>
+          <w:color w:val="D4D4D4"/>
+          <w:sz w:val="21"/>
+          <w:szCs w:val="21"/>
+          <w:lang w:eastAsia="es-ES"/>
+        </w:rPr>
+        <w:t>_point</w:t>
       </w:r>
       <w:proofErr w:type="spellEnd"/>
     </w:p>
@@ -12331,7 +12753,29 @@
           <w:szCs w:val="21"/>
           <w:lang w:eastAsia="es-ES"/>
         </w:rPr>
-        <w:t> = (x2-x1)**</w:t>
+        <w:t> = (x2-x</w:t>
+      </w:r>
+      <w:proofErr w:type="gramStart"/>
+      <w:r>
+        <w:rPr>
+          <w:rFonts w:ascii="Consolas" w:eastAsia="Times New Roman" w:hAnsi="Consolas" w:cs="Times New Roman"/>
+          <w:color w:val="D4D4D4"/>
+          <w:sz w:val="21"/>
+          <w:szCs w:val="21"/>
+          <w:lang w:eastAsia="es-ES"/>
+        </w:rPr>
+        <w:t>1)*</w:t>
+      </w:r>
+      <w:proofErr w:type="gramEnd"/>
+      <w:r>
+        <w:rPr>
+          <w:rFonts w:ascii="Consolas" w:eastAsia="Times New Roman" w:hAnsi="Consolas" w:cs="Times New Roman"/>
+          <w:color w:val="D4D4D4"/>
+          <w:sz w:val="21"/>
+          <w:szCs w:val="21"/>
+          <w:lang w:eastAsia="es-ES"/>
+        </w:rPr>
+        <w:t>*</w:t>
       </w:r>
       <w:r>
         <w:rPr>
@@ -12386,7 +12830,29 @@
           <w:szCs w:val="21"/>
           <w:lang w:eastAsia="es-ES"/>
         </w:rPr>
-        <w:t> = (y2-y1)**</w:t>
+        <w:t> = (y2-y</w:t>
+      </w:r>
+      <w:proofErr w:type="gramStart"/>
+      <w:r>
+        <w:rPr>
+          <w:rFonts w:ascii="Consolas" w:eastAsia="Times New Roman" w:hAnsi="Consolas" w:cs="Times New Roman"/>
+          <w:color w:val="D4D4D4"/>
+          <w:sz w:val="21"/>
+          <w:szCs w:val="21"/>
+          <w:lang w:eastAsia="es-ES"/>
+        </w:rPr>
+        <w:t>1)*</w:t>
+      </w:r>
+      <w:proofErr w:type="gramEnd"/>
+      <w:r>
+        <w:rPr>
+          <w:rFonts w:ascii="Consolas" w:eastAsia="Times New Roman" w:hAnsi="Consolas" w:cs="Times New Roman"/>
+          <w:color w:val="D4D4D4"/>
+          <w:sz w:val="21"/>
+          <w:szCs w:val="21"/>
+          <w:lang w:eastAsia="es-ES"/>
+        </w:rPr>
+        <w:t>*</w:t>
       </w:r>
       <w:r>
         <w:rPr>
@@ -12444,6 +12910,7 @@
         <w:t> </w:t>
       </w:r>
       <w:proofErr w:type="spellStart"/>
+      <w:proofErr w:type="gramStart"/>
       <w:r>
         <w:rPr>
           <w:rFonts w:ascii="Consolas" w:eastAsia="Times New Roman" w:hAnsi="Consolas" w:cs="Times New Roman"/>
@@ -12455,6 +12922,7 @@
         <w:t>m.sqrt</w:t>
       </w:r>
       <w:proofErr w:type="spellEnd"/>
+      <w:proofErr w:type="gramEnd"/>
       <w:r>
         <w:rPr>
           <w:rFonts w:ascii="Consolas" w:eastAsia="Times New Roman" w:hAnsi="Consolas" w:cs="Times New Roman"/>
@@ -12561,10 +13029,7 @@
         </w:rPr>
       </w:pPr>
       <w:r>
-        <w:t>D</w:t>
-      </w:r>
-      <w:r>
-        <w:t xml:space="preserve">ado un punto P1 </w:t>
+        <w:t xml:space="preserve">Dado un punto P1 </w:t>
       </w:r>
       <m:oMath>
         <m:d>
@@ -12720,19 +13185,7 @@
         <w:rPr>
           <w:rFonts w:eastAsiaTheme="minorEastAsia"/>
         </w:rPr>
-        <w:t xml:space="preserve"> su distancia </w:t>
-      </w:r>
-      <w:r>
-        <w:rPr>
-          <w:rFonts w:eastAsiaTheme="minorEastAsia"/>
-        </w:rPr>
-        <w:t>Octal</w:t>
-      </w:r>
-      <w:r>
-        <w:rPr>
-          <w:rFonts w:eastAsiaTheme="minorEastAsia"/>
-        </w:rPr>
-        <w:t xml:space="preserve"> se calcula como sigue:</w:t>
+        <w:t xml:space="preserve"> su distancia Octal se calcula como sigue:</w:t>
       </w:r>
     </w:p>
     <w:p>
@@ -13197,665 +13650,1862 @@
           <w:lang w:eastAsia="es-ES"/>
         </w:rPr>
       </w:pPr>
+      <w:proofErr w:type="spellStart"/>
+      <w:r>
+        <w:rPr>
+          <w:rFonts w:ascii="Consolas" w:eastAsia="Times New Roman" w:hAnsi="Consolas" w:cs="Times New Roman"/>
+          <w:color w:val="569CD6"/>
+          <w:sz w:val="21"/>
+          <w:szCs w:val="21"/>
+          <w:lang w:eastAsia="es-ES"/>
+        </w:rPr>
+        <w:t>def</w:t>
+      </w:r>
+      <w:proofErr w:type="spellEnd"/>
+      <w:r>
+        <w:rPr>
+          <w:rFonts w:ascii="Consolas" w:eastAsia="Times New Roman" w:hAnsi="Consolas" w:cs="Times New Roman"/>
+          <w:color w:val="D4D4D4"/>
+          <w:sz w:val="21"/>
+          <w:szCs w:val="21"/>
+          <w:lang w:eastAsia="es-ES"/>
+        </w:rPr>
+        <w:t> </w:t>
+      </w:r>
+      <w:proofErr w:type="spellStart"/>
+      <w:proofErr w:type="gramStart"/>
+      <w:r>
+        <w:rPr>
+          <w:rFonts w:ascii="Consolas" w:eastAsia="Times New Roman" w:hAnsi="Consolas" w:cs="Times New Roman"/>
+          <w:color w:val="DCDCAA"/>
+          <w:sz w:val="21"/>
+          <w:szCs w:val="21"/>
+          <w:lang w:eastAsia="es-ES"/>
+        </w:rPr>
+        <w:t>octile</w:t>
+      </w:r>
+      <w:proofErr w:type="spellEnd"/>
+      <w:r>
+        <w:rPr>
+          <w:rFonts w:ascii="Consolas" w:eastAsia="Times New Roman" w:hAnsi="Consolas" w:cs="Times New Roman"/>
+          <w:color w:val="D4D4D4"/>
+          <w:sz w:val="21"/>
+          <w:szCs w:val="21"/>
+          <w:lang w:eastAsia="es-ES"/>
+        </w:rPr>
+        <w:t>(</w:t>
+      </w:r>
+      <w:proofErr w:type="spellStart"/>
+      <w:proofErr w:type="gramEnd"/>
+      <w:r>
+        <w:rPr>
+          <w:rFonts w:ascii="Consolas" w:eastAsia="Times New Roman" w:hAnsi="Consolas" w:cs="Times New Roman"/>
+          <w:color w:val="9CDCFE"/>
+          <w:sz w:val="21"/>
+          <w:szCs w:val="21"/>
+          <w:lang w:eastAsia="es-ES"/>
+        </w:rPr>
+        <w:t>point</w:t>
+      </w:r>
+      <w:proofErr w:type="spellEnd"/>
+      <w:r>
+        <w:rPr>
+          <w:rFonts w:ascii="Consolas" w:eastAsia="Times New Roman" w:hAnsi="Consolas" w:cs="Times New Roman"/>
+          <w:color w:val="D4D4D4"/>
+          <w:sz w:val="21"/>
+          <w:szCs w:val="21"/>
+          <w:lang w:eastAsia="es-ES"/>
+        </w:rPr>
+        <w:t>, </w:t>
+      </w:r>
+      <w:r>
+        <w:rPr>
+          <w:rFonts w:ascii="Consolas" w:eastAsia="Times New Roman" w:hAnsi="Consolas" w:cs="Times New Roman"/>
+          <w:color w:val="9CDCFE"/>
+          <w:sz w:val="21"/>
+          <w:szCs w:val="21"/>
+          <w:lang w:eastAsia="es-ES"/>
+        </w:rPr>
+        <w:t>point2</w:t>
+      </w:r>
+      <w:r>
+        <w:rPr>
+          <w:rFonts w:ascii="Consolas" w:eastAsia="Times New Roman" w:hAnsi="Consolas" w:cs="Times New Roman"/>
+          <w:color w:val="D4D4D4"/>
+          <w:sz w:val="21"/>
+          <w:szCs w:val="21"/>
+          <w:lang w:eastAsia="es-ES"/>
+        </w:rPr>
+        <w:t>):</w:t>
+      </w:r>
+    </w:p>
+    <w:p>
+      <w:pPr>
+        <w:shd w:val="clear" w:color="auto" w:fill="1E1E1E"/>
+        <w:spacing w:after="0" w:line="285" w:lineRule="atLeast"/>
+        <w:rPr>
+          <w:rFonts w:ascii="Consolas" w:eastAsia="Times New Roman" w:hAnsi="Consolas" w:cs="Times New Roman"/>
+          <w:color w:val="D4D4D4"/>
+          <w:sz w:val="21"/>
+          <w:szCs w:val="21"/>
+          <w:lang w:eastAsia="es-ES"/>
+        </w:rPr>
+      </w:pPr>
+      <w:r>
+        <w:rPr>
+          <w:rFonts w:ascii="Consolas" w:eastAsia="Times New Roman" w:hAnsi="Consolas" w:cs="Times New Roman"/>
+          <w:color w:val="D4D4D4"/>
+          <w:sz w:val="21"/>
+          <w:szCs w:val="21"/>
+          <w:lang w:eastAsia="es-ES"/>
+        </w:rPr>
+        <w:t>    </w:t>
+      </w:r>
+      <w:r>
+        <w:rPr>
+          <w:rFonts w:ascii="Consolas" w:eastAsia="Times New Roman" w:hAnsi="Consolas" w:cs="Times New Roman"/>
+          <w:color w:val="CE9178"/>
+          <w:sz w:val="21"/>
+          <w:szCs w:val="21"/>
+          <w:lang w:eastAsia="es-ES"/>
+        </w:rPr>
+        <w:t>"""</w:t>
+      </w:r>
+    </w:p>
+    <w:p>
+      <w:pPr>
+        <w:shd w:val="clear" w:color="auto" w:fill="1E1E1E"/>
+        <w:spacing w:after="0" w:line="285" w:lineRule="atLeast"/>
+        <w:rPr>
+          <w:rFonts w:ascii="Consolas" w:eastAsia="Times New Roman" w:hAnsi="Consolas" w:cs="Times New Roman"/>
+          <w:color w:val="D4D4D4"/>
+          <w:sz w:val="21"/>
+          <w:szCs w:val="21"/>
+          <w:lang w:eastAsia="es-ES"/>
+        </w:rPr>
+      </w:pPr>
+      <w:r>
+        <w:rPr>
+          <w:rFonts w:ascii="Consolas" w:eastAsia="Times New Roman" w:hAnsi="Consolas" w:cs="Times New Roman"/>
+          <w:color w:val="CE9178"/>
+          <w:sz w:val="21"/>
+          <w:szCs w:val="21"/>
+          <w:lang w:eastAsia="es-ES"/>
+        </w:rPr>
+        <w:t>        </w:t>
+      </w:r>
+      <w:proofErr w:type="spellStart"/>
+      <w:r>
+        <w:rPr>
+          <w:rFonts w:ascii="Consolas" w:eastAsia="Times New Roman" w:hAnsi="Consolas" w:cs="Times New Roman"/>
+          <w:color w:val="CE9178"/>
+          <w:sz w:val="21"/>
+          <w:szCs w:val="21"/>
+          <w:lang w:eastAsia="es-ES"/>
+        </w:rPr>
+        <w:t>Function</w:t>
+      </w:r>
+      <w:proofErr w:type="spellEnd"/>
+      <w:r>
+        <w:rPr>
+          <w:rFonts w:ascii="Consolas" w:eastAsia="Times New Roman" w:hAnsi="Consolas" w:cs="Times New Roman"/>
+          <w:color w:val="CE9178"/>
+          <w:sz w:val="21"/>
+          <w:szCs w:val="21"/>
+          <w:lang w:eastAsia="es-ES"/>
+        </w:rPr>
+        <w:t> </w:t>
+      </w:r>
+      <w:proofErr w:type="spellStart"/>
+      <w:r>
+        <w:rPr>
+          <w:rFonts w:ascii="Consolas" w:eastAsia="Times New Roman" w:hAnsi="Consolas" w:cs="Times New Roman"/>
+          <w:color w:val="CE9178"/>
+          <w:sz w:val="21"/>
+          <w:szCs w:val="21"/>
+          <w:lang w:eastAsia="es-ES"/>
+        </w:rPr>
+        <w:t>that</w:t>
+      </w:r>
+      <w:proofErr w:type="spellEnd"/>
+      <w:r>
+        <w:rPr>
+          <w:rFonts w:ascii="Consolas" w:eastAsia="Times New Roman" w:hAnsi="Consolas" w:cs="Times New Roman"/>
+          <w:color w:val="CE9178"/>
+          <w:sz w:val="21"/>
+          <w:szCs w:val="21"/>
+          <w:lang w:eastAsia="es-ES"/>
+        </w:rPr>
+        <w:t> </w:t>
+      </w:r>
+      <w:proofErr w:type="spellStart"/>
+      <w:r>
+        <w:rPr>
+          <w:rFonts w:ascii="Consolas" w:eastAsia="Times New Roman" w:hAnsi="Consolas" w:cs="Times New Roman"/>
+          <w:color w:val="CE9178"/>
+          <w:sz w:val="21"/>
+          <w:szCs w:val="21"/>
+          <w:lang w:eastAsia="es-ES"/>
+        </w:rPr>
+        <w:t>performs</w:t>
+      </w:r>
+      <w:proofErr w:type="spellEnd"/>
+      <w:r>
+        <w:rPr>
+          <w:rFonts w:ascii="Consolas" w:eastAsia="Times New Roman" w:hAnsi="Consolas" w:cs="Times New Roman"/>
+          <w:color w:val="CE9178"/>
+          <w:sz w:val="21"/>
+          <w:szCs w:val="21"/>
+          <w:lang w:eastAsia="es-ES"/>
+        </w:rPr>
+        <w:t> </w:t>
+      </w:r>
+      <w:proofErr w:type="spellStart"/>
+      <w:r>
+        <w:rPr>
+          <w:rFonts w:ascii="Consolas" w:eastAsia="Times New Roman" w:hAnsi="Consolas" w:cs="Times New Roman"/>
+          <w:color w:val="CE9178"/>
+          <w:sz w:val="21"/>
+          <w:szCs w:val="21"/>
+          <w:lang w:eastAsia="es-ES"/>
+        </w:rPr>
+        <w:t>octile</w:t>
+      </w:r>
+      <w:proofErr w:type="spellEnd"/>
+      <w:r>
+        <w:rPr>
+          <w:rFonts w:ascii="Consolas" w:eastAsia="Times New Roman" w:hAnsi="Consolas" w:cs="Times New Roman"/>
+          <w:color w:val="CE9178"/>
+          <w:sz w:val="21"/>
+          <w:szCs w:val="21"/>
+          <w:lang w:eastAsia="es-ES"/>
+        </w:rPr>
+        <w:t> </w:t>
+      </w:r>
+      <w:proofErr w:type="spellStart"/>
+      <w:r>
+        <w:rPr>
+          <w:rFonts w:ascii="Consolas" w:eastAsia="Times New Roman" w:hAnsi="Consolas" w:cs="Times New Roman"/>
+          <w:color w:val="CE9178"/>
+          <w:sz w:val="21"/>
+          <w:szCs w:val="21"/>
+          <w:lang w:eastAsia="es-ES"/>
+        </w:rPr>
+        <w:t>heuristic</w:t>
+      </w:r>
+      <w:proofErr w:type="spellEnd"/>
+      <w:r>
+        <w:rPr>
+          <w:rFonts w:ascii="Consolas" w:eastAsia="Times New Roman" w:hAnsi="Consolas" w:cs="Times New Roman"/>
+          <w:color w:val="CE9178"/>
+          <w:sz w:val="21"/>
+          <w:szCs w:val="21"/>
+          <w:lang w:eastAsia="es-ES"/>
+        </w:rPr>
+        <w:t>.</w:t>
+      </w:r>
+    </w:p>
+    <w:p>
+      <w:pPr>
+        <w:shd w:val="clear" w:color="auto" w:fill="1E1E1E"/>
+        <w:spacing w:after="0" w:line="285" w:lineRule="atLeast"/>
+        <w:rPr>
+          <w:rFonts w:ascii="Consolas" w:eastAsia="Times New Roman" w:hAnsi="Consolas" w:cs="Times New Roman"/>
+          <w:color w:val="D4D4D4"/>
+          <w:sz w:val="21"/>
+          <w:szCs w:val="21"/>
+          <w:lang w:eastAsia="es-ES"/>
+        </w:rPr>
+      </w:pPr>
+      <w:r>
+        <w:rPr>
+          <w:rFonts w:ascii="Consolas" w:eastAsia="Times New Roman" w:hAnsi="Consolas" w:cs="Times New Roman"/>
+          <w:color w:val="CE9178"/>
+          <w:sz w:val="21"/>
+          <w:szCs w:val="21"/>
+          <w:lang w:eastAsia="es-ES"/>
+        </w:rPr>
+        <w:t>    """</w:t>
+      </w:r>
+    </w:p>
+    <w:p>
+      <w:pPr>
+        <w:shd w:val="clear" w:color="auto" w:fill="1E1E1E"/>
+        <w:spacing w:after="0" w:line="285" w:lineRule="atLeast"/>
+        <w:rPr>
+          <w:rFonts w:ascii="Consolas" w:eastAsia="Times New Roman" w:hAnsi="Consolas" w:cs="Times New Roman"/>
+          <w:color w:val="D4D4D4"/>
+          <w:sz w:val="21"/>
+          <w:szCs w:val="21"/>
+          <w:lang w:eastAsia="es-ES"/>
+        </w:rPr>
+      </w:pPr>
+      <w:r>
+        <w:rPr>
+          <w:rFonts w:ascii="Consolas" w:eastAsia="Times New Roman" w:hAnsi="Consolas" w:cs="Times New Roman"/>
+          <w:color w:val="D4D4D4"/>
+          <w:sz w:val="21"/>
+          <w:szCs w:val="21"/>
+          <w:lang w:eastAsia="es-ES"/>
+        </w:rPr>
+        <w:t>    x1, y1 = </w:t>
+      </w:r>
+      <w:proofErr w:type="spellStart"/>
+      <w:proofErr w:type="gramStart"/>
+      <w:r>
+        <w:rPr>
+          <w:rFonts w:ascii="Consolas" w:eastAsia="Times New Roman" w:hAnsi="Consolas" w:cs="Times New Roman"/>
+          <w:color w:val="D4D4D4"/>
+          <w:sz w:val="21"/>
+          <w:szCs w:val="21"/>
+          <w:lang w:eastAsia="es-ES"/>
+        </w:rPr>
+        <w:t>point.grid</w:t>
+      </w:r>
+      <w:proofErr w:type="gramEnd"/>
+      <w:r>
+        <w:rPr>
+          <w:rFonts w:ascii="Consolas" w:eastAsia="Times New Roman" w:hAnsi="Consolas" w:cs="Times New Roman"/>
+          <w:color w:val="D4D4D4"/>
+          <w:sz w:val="21"/>
+          <w:szCs w:val="21"/>
+          <w:lang w:eastAsia="es-ES"/>
+        </w:rPr>
+        <w:t>_point</w:t>
+      </w:r>
+      <w:proofErr w:type="spellEnd"/>
+    </w:p>
+    <w:p>
+      <w:pPr>
+        <w:shd w:val="clear" w:color="auto" w:fill="1E1E1E"/>
+        <w:spacing w:after="0" w:line="285" w:lineRule="atLeast"/>
+        <w:rPr>
+          <w:rFonts w:ascii="Consolas" w:eastAsia="Times New Roman" w:hAnsi="Consolas" w:cs="Times New Roman"/>
+          <w:color w:val="D4D4D4"/>
+          <w:sz w:val="21"/>
+          <w:szCs w:val="21"/>
+          <w:lang w:eastAsia="es-ES"/>
+        </w:rPr>
+      </w:pPr>
+      <w:r>
+        <w:rPr>
+          <w:rFonts w:ascii="Consolas" w:eastAsia="Times New Roman" w:hAnsi="Consolas" w:cs="Times New Roman"/>
+          <w:color w:val="D4D4D4"/>
+          <w:sz w:val="21"/>
+          <w:szCs w:val="21"/>
+          <w:lang w:eastAsia="es-ES"/>
+        </w:rPr>
+        <w:t>    x2, y2 = point2.grid_point</w:t>
+      </w:r>
+    </w:p>
+    <w:p>
+      <w:pPr>
+        <w:shd w:val="clear" w:color="auto" w:fill="1E1E1E"/>
+        <w:spacing w:after="0" w:line="285" w:lineRule="atLeast"/>
+        <w:rPr>
+          <w:rFonts w:ascii="Consolas" w:eastAsia="Times New Roman" w:hAnsi="Consolas" w:cs="Times New Roman"/>
+          <w:color w:val="D4D4D4"/>
+          <w:sz w:val="21"/>
+          <w:szCs w:val="21"/>
+          <w:lang w:eastAsia="es-ES"/>
+        </w:rPr>
+      </w:pPr>
+      <w:r>
+        <w:rPr>
+          <w:rFonts w:ascii="Consolas" w:eastAsia="Times New Roman" w:hAnsi="Consolas" w:cs="Times New Roman"/>
+          <w:color w:val="D4D4D4"/>
+          <w:sz w:val="21"/>
+          <w:szCs w:val="21"/>
+          <w:lang w:eastAsia="es-ES"/>
+        </w:rPr>
+        <w:t>    </w:t>
+      </w:r>
+      <w:proofErr w:type="spellStart"/>
+      <w:r>
+        <w:rPr>
+          <w:rFonts w:ascii="Consolas" w:eastAsia="Times New Roman" w:hAnsi="Consolas" w:cs="Times New Roman"/>
+          <w:color w:val="D4D4D4"/>
+          <w:sz w:val="21"/>
+          <w:szCs w:val="21"/>
+          <w:lang w:eastAsia="es-ES"/>
+        </w:rPr>
+        <w:t>dx</w:t>
+      </w:r>
+      <w:proofErr w:type="spellEnd"/>
+      <w:r>
+        <w:rPr>
+          <w:rFonts w:ascii="Consolas" w:eastAsia="Times New Roman" w:hAnsi="Consolas" w:cs="Times New Roman"/>
+          <w:color w:val="D4D4D4"/>
+          <w:sz w:val="21"/>
+          <w:szCs w:val="21"/>
+          <w:lang w:eastAsia="es-ES"/>
+        </w:rPr>
+        <w:t> = </w:t>
+      </w:r>
+      <w:proofErr w:type="spellStart"/>
+      <w:r>
+        <w:rPr>
+          <w:rFonts w:ascii="Consolas" w:eastAsia="Times New Roman" w:hAnsi="Consolas" w:cs="Times New Roman"/>
+          <w:color w:val="DCDCAA"/>
+          <w:sz w:val="21"/>
+          <w:szCs w:val="21"/>
+          <w:lang w:eastAsia="es-ES"/>
+        </w:rPr>
+        <w:t>abs</w:t>
+      </w:r>
+      <w:proofErr w:type="spellEnd"/>
+      <w:r>
+        <w:rPr>
+          <w:rFonts w:ascii="Consolas" w:eastAsia="Times New Roman" w:hAnsi="Consolas" w:cs="Times New Roman"/>
+          <w:color w:val="D4D4D4"/>
+          <w:sz w:val="21"/>
+          <w:szCs w:val="21"/>
+          <w:lang w:eastAsia="es-ES"/>
+        </w:rPr>
+        <w:t>(x1-x2)</w:t>
+      </w:r>
+    </w:p>
+    <w:p>
+      <w:pPr>
+        <w:shd w:val="clear" w:color="auto" w:fill="1E1E1E"/>
+        <w:spacing w:after="0" w:line="285" w:lineRule="atLeast"/>
+        <w:rPr>
+          <w:rFonts w:ascii="Consolas" w:eastAsia="Times New Roman" w:hAnsi="Consolas" w:cs="Times New Roman"/>
+          <w:color w:val="D4D4D4"/>
+          <w:sz w:val="21"/>
+          <w:szCs w:val="21"/>
+          <w:lang w:eastAsia="es-ES"/>
+        </w:rPr>
+      </w:pPr>
+      <w:r>
+        <w:rPr>
+          <w:rFonts w:ascii="Consolas" w:eastAsia="Times New Roman" w:hAnsi="Consolas" w:cs="Times New Roman"/>
+          <w:color w:val="D4D4D4"/>
+          <w:sz w:val="21"/>
+          <w:szCs w:val="21"/>
+          <w:lang w:eastAsia="es-ES"/>
+        </w:rPr>
+        <w:t>    </w:t>
+      </w:r>
+      <w:proofErr w:type="spellStart"/>
+      <w:r>
+        <w:rPr>
+          <w:rFonts w:ascii="Consolas" w:eastAsia="Times New Roman" w:hAnsi="Consolas" w:cs="Times New Roman"/>
+          <w:color w:val="D4D4D4"/>
+          <w:sz w:val="21"/>
+          <w:szCs w:val="21"/>
+          <w:lang w:eastAsia="es-ES"/>
+        </w:rPr>
+        <w:t>dy</w:t>
+      </w:r>
+      <w:proofErr w:type="spellEnd"/>
+      <w:r>
+        <w:rPr>
+          <w:rFonts w:ascii="Consolas" w:eastAsia="Times New Roman" w:hAnsi="Consolas" w:cs="Times New Roman"/>
+          <w:color w:val="D4D4D4"/>
+          <w:sz w:val="21"/>
+          <w:szCs w:val="21"/>
+          <w:lang w:eastAsia="es-ES"/>
+        </w:rPr>
+        <w:t> = </w:t>
+      </w:r>
+      <w:proofErr w:type="spellStart"/>
+      <w:r>
+        <w:rPr>
+          <w:rFonts w:ascii="Consolas" w:eastAsia="Times New Roman" w:hAnsi="Consolas" w:cs="Times New Roman"/>
+          <w:color w:val="DCDCAA"/>
+          <w:sz w:val="21"/>
+          <w:szCs w:val="21"/>
+          <w:lang w:eastAsia="es-ES"/>
+        </w:rPr>
+        <w:t>abs</w:t>
+      </w:r>
+      <w:proofErr w:type="spellEnd"/>
+      <w:r>
+        <w:rPr>
+          <w:rFonts w:ascii="Consolas" w:eastAsia="Times New Roman" w:hAnsi="Consolas" w:cs="Times New Roman"/>
+          <w:color w:val="D4D4D4"/>
+          <w:sz w:val="21"/>
+          <w:szCs w:val="21"/>
+          <w:lang w:eastAsia="es-ES"/>
+        </w:rPr>
+        <w:t>(y1-y2)</w:t>
+      </w:r>
+    </w:p>
+    <w:p>
+      <w:pPr>
+        <w:shd w:val="clear" w:color="auto" w:fill="1E1E1E"/>
+        <w:spacing w:after="0" w:line="285" w:lineRule="atLeast"/>
+        <w:rPr>
+          <w:rFonts w:ascii="Consolas" w:eastAsia="Times New Roman" w:hAnsi="Consolas" w:cs="Times New Roman"/>
+          <w:color w:val="D4D4D4"/>
+          <w:sz w:val="21"/>
+          <w:szCs w:val="21"/>
+          <w:lang w:eastAsia="es-ES"/>
+        </w:rPr>
+      </w:pPr>
+      <w:r>
+        <w:rPr>
+          <w:rFonts w:ascii="Consolas" w:eastAsia="Times New Roman" w:hAnsi="Consolas" w:cs="Times New Roman"/>
+          <w:color w:val="D4D4D4"/>
+          <w:sz w:val="21"/>
+          <w:szCs w:val="21"/>
+          <w:lang w:eastAsia="es-ES"/>
+        </w:rPr>
+        <w:t>    </w:t>
+      </w:r>
+      <w:proofErr w:type="spellStart"/>
+      <w:r>
+        <w:rPr>
+          <w:rFonts w:ascii="Consolas" w:eastAsia="Times New Roman" w:hAnsi="Consolas" w:cs="Times New Roman"/>
+          <w:color w:val="C586C0"/>
+          <w:sz w:val="21"/>
+          <w:szCs w:val="21"/>
+          <w:lang w:eastAsia="es-ES"/>
+        </w:rPr>
+        <w:t>return</w:t>
+      </w:r>
+      <w:proofErr w:type="spellEnd"/>
+      <w:r>
+        <w:rPr>
+          <w:rFonts w:ascii="Consolas" w:eastAsia="Times New Roman" w:hAnsi="Consolas" w:cs="Times New Roman"/>
+          <w:color w:val="D4D4D4"/>
+          <w:sz w:val="21"/>
+          <w:szCs w:val="21"/>
+          <w:lang w:eastAsia="es-ES"/>
+        </w:rPr>
+        <w:t> </w:t>
+      </w:r>
+      <w:proofErr w:type="spellStart"/>
+      <w:proofErr w:type="gramStart"/>
+      <w:r>
+        <w:rPr>
+          <w:rFonts w:ascii="Consolas" w:eastAsia="Times New Roman" w:hAnsi="Consolas" w:cs="Times New Roman"/>
+          <w:color w:val="D4D4D4"/>
+          <w:sz w:val="21"/>
+          <w:szCs w:val="21"/>
+          <w:lang w:eastAsia="es-ES"/>
+        </w:rPr>
+        <w:t>m.sqrt</w:t>
+      </w:r>
+      <w:proofErr w:type="spellEnd"/>
+      <w:proofErr w:type="gramEnd"/>
+      <w:r>
+        <w:rPr>
+          <w:rFonts w:ascii="Consolas" w:eastAsia="Times New Roman" w:hAnsi="Consolas" w:cs="Times New Roman"/>
+          <w:color w:val="D4D4D4"/>
+          <w:sz w:val="21"/>
+          <w:szCs w:val="21"/>
+          <w:lang w:eastAsia="es-ES"/>
+        </w:rPr>
+        <w:t>(</w:t>
+      </w:r>
+      <w:r>
+        <w:rPr>
+          <w:rFonts w:ascii="Consolas" w:eastAsia="Times New Roman" w:hAnsi="Consolas" w:cs="Times New Roman"/>
+          <w:color w:val="B5CEA8"/>
+          <w:sz w:val="21"/>
+          <w:szCs w:val="21"/>
+          <w:lang w:eastAsia="es-ES"/>
+        </w:rPr>
+        <w:t>2</w:t>
+      </w:r>
+      <w:r>
+        <w:rPr>
+          <w:rFonts w:ascii="Consolas" w:eastAsia="Times New Roman" w:hAnsi="Consolas" w:cs="Times New Roman"/>
+          <w:color w:val="D4D4D4"/>
+          <w:sz w:val="21"/>
+          <w:szCs w:val="21"/>
+          <w:lang w:eastAsia="es-ES"/>
+        </w:rPr>
+        <w:t>)*</w:t>
+      </w:r>
+      <w:r>
+        <w:rPr>
+          <w:rFonts w:ascii="Consolas" w:eastAsia="Times New Roman" w:hAnsi="Consolas" w:cs="Times New Roman"/>
+          <w:color w:val="DCDCAA"/>
+          <w:sz w:val="21"/>
+          <w:szCs w:val="21"/>
+          <w:lang w:eastAsia="es-ES"/>
+        </w:rPr>
+        <w:t>min</w:t>
+      </w:r>
+      <w:r>
+        <w:rPr>
+          <w:rFonts w:ascii="Consolas" w:eastAsia="Times New Roman" w:hAnsi="Consolas" w:cs="Times New Roman"/>
+          <w:color w:val="D4D4D4"/>
+          <w:sz w:val="21"/>
+          <w:szCs w:val="21"/>
+          <w:lang w:eastAsia="es-ES"/>
+        </w:rPr>
+        <w:t>(</w:t>
+      </w:r>
+      <w:proofErr w:type="spellStart"/>
+      <w:r>
+        <w:rPr>
+          <w:rFonts w:ascii="Consolas" w:eastAsia="Times New Roman" w:hAnsi="Consolas" w:cs="Times New Roman"/>
+          <w:color w:val="D4D4D4"/>
+          <w:sz w:val="21"/>
+          <w:szCs w:val="21"/>
+          <w:lang w:eastAsia="es-ES"/>
+        </w:rPr>
+        <w:t>dx,dy</w:t>
+      </w:r>
+      <w:proofErr w:type="spellEnd"/>
+      <w:r>
+        <w:rPr>
+          <w:rFonts w:ascii="Consolas" w:eastAsia="Times New Roman" w:hAnsi="Consolas" w:cs="Times New Roman"/>
+          <w:color w:val="D4D4D4"/>
+          <w:sz w:val="21"/>
+          <w:szCs w:val="21"/>
+          <w:lang w:eastAsia="es-ES"/>
+        </w:rPr>
+        <w:t>)+</w:t>
+      </w:r>
+      <w:proofErr w:type="spellStart"/>
+      <w:r>
+        <w:rPr>
+          <w:rFonts w:ascii="Consolas" w:eastAsia="Times New Roman" w:hAnsi="Consolas" w:cs="Times New Roman"/>
+          <w:color w:val="DCDCAA"/>
+          <w:sz w:val="21"/>
+          <w:szCs w:val="21"/>
+          <w:lang w:eastAsia="es-ES"/>
+        </w:rPr>
+        <w:t>abs</w:t>
+      </w:r>
+      <w:proofErr w:type="spellEnd"/>
+      <w:r>
+        <w:rPr>
+          <w:rFonts w:ascii="Consolas" w:eastAsia="Times New Roman" w:hAnsi="Consolas" w:cs="Times New Roman"/>
+          <w:color w:val="D4D4D4"/>
+          <w:sz w:val="21"/>
+          <w:szCs w:val="21"/>
+          <w:lang w:eastAsia="es-ES"/>
+        </w:rPr>
+        <w:t>(</w:t>
+      </w:r>
+      <w:proofErr w:type="spellStart"/>
+      <w:r>
+        <w:rPr>
+          <w:rFonts w:ascii="Consolas" w:eastAsia="Times New Roman" w:hAnsi="Consolas" w:cs="Times New Roman"/>
+          <w:color w:val="D4D4D4"/>
+          <w:sz w:val="21"/>
+          <w:szCs w:val="21"/>
+          <w:lang w:eastAsia="es-ES"/>
+        </w:rPr>
+        <w:t>dx-dy</w:t>
+      </w:r>
+      <w:proofErr w:type="spellEnd"/>
+      <w:r>
+        <w:rPr>
+          <w:rFonts w:ascii="Consolas" w:eastAsia="Times New Roman" w:hAnsi="Consolas" w:cs="Times New Roman"/>
+          <w:color w:val="D4D4D4"/>
+          <w:sz w:val="21"/>
+          <w:szCs w:val="21"/>
+          <w:lang w:eastAsia="es-ES"/>
+        </w:rPr>
+        <w:t>)</w:t>
+      </w:r>
+    </w:p>
+    <w:p/>
+    <w:p>
+      <w:pPr>
+        <w:pStyle w:val="Ttulo3"/>
+      </w:pPr>
+      <w:r>
+        <w:t>Comparación de heurísticas y algoritmos en un escenario creado desde 0</w:t>
+      </w:r>
+    </w:p>
+    <w:p>
+      <w:pPr>
+        <w:jc w:val="both"/>
+      </w:pPr>
+      <w:r>
+        <w:t xml:space="preserve">En este apartado vamos a comparar los tres algoritmos con sus heurísticas. Para ello creamos un mapa personalizado inspirado en la diapositiva 23 de las diapositivas de </w:t>
+      </w:r>
+      <w:proofErr w:type="spellStart"/>
+      <w:r>
+        <w:t>path</w:t>
+      </w:r>
+      <w:proofErr w:type="spellEnd"/>
+      <w:r>
+        <w:t xml:space="preserve"> </w:t>
+      </w:r>
+      <w:proofErr w:type="spellStart"/>
+      <w:r>
+        <w:t>planning</w:t>
+      </w:r>
+      <w:proofErr w:type="spellEnd"/>
+      <w:r>
+        <w:t>:</w:t>
+      </w:r>
+    </w:p>
+    <w:p>
+      <w:pPr>
+        <w:jc w:val="center"/>
+      </w:pPr>
+      <w:r>
+        <w:rPr>
+          <w:noProof/>
+        </w:rPr>
+        <w:drawing>
+          <wp:inline distT="0" distB="0" distL="0" distR="0" wp14:anchorId="47D17259" wp14:editId="6FD83266">
+            <wp:extent cx="3309354" cy="3240000"/>
+            <wp:effectExtent l="0" t="0" r="5715" b="0"/>
+            <wp:docPr id="12" name="Imagen 12"/>
+            <wp:cNvGraphicFramePr>
+              <a:graphicFrameLocks xmlns:a="http://schemas.openxmlformats.org/drawingml/2006/main" noChangeAspect="1"/>
+            </wp:cNvGraphicFramePr>
+            <a:graphic xmlns:a="http://schemas.openxmlformats.org/drawingml/2006/main">
+              <a:graphicData uri="http://schemas.openxmlformats.org/drawingml/2006/picture">
+                <pic:pic xmlns:pic="http://schemas.openxmlformats.org/drawingml/2006/picture">
+                  <pic:nvPicPr>
+                    <pic:cNvPr id="0" name="Picture 1"/>
+                    <pic:cNvPicPr>
+                      <a:picLocks noChangeAspect="1" noChangeArrowheads="1"/>
+                    </pic:cNvPicPr>
+                  </pic:nvPicPr>
+                  <pic:blipFill>
+                    <a:blip r:embed="rId15">
+                      <a:extLst>
+                        <a:ext uri="{28A0092B-C50C-407E-A947-70E740481C1C}">
+                          <a14:useLocalDpi xmlns:a14="http://schemas.microsoft.com/office/drawing/2010/main" val="0"/>
+                        </a:ext>
+                      </a:extLst>
+                    </a:blip>
+                    <a:srcRect/>
+                    <a:stretch>
+                      <a:fillRect/>
+                    </a:stretch>
+                  </pic:blipFill>
+                  <pic:spPr bwMode="auto">
+                    <a:xfrm>
+                      <a:off x="0" y="0"/>
+                      <a:ext cx="3309354" cy="3240000"/>
+                    </a:xfrm>
+                    <a:prstGeom prst="rect">
+                      <a:avLst/>
+                    </a:prstGeom>
+                    <a:noFill/>
+                    <a:ln>
+                      <a:noFill/>
+                    </a:ln>
+                  </pic:spPr>
+                </pic:pic>
+              </a:graphicData>
+            </a:graphic>
+          </wp:inline>
+        </w:drawing>
+      </w:r>
+    </w:p>
+    <w:p>
+      <w:pPr>
+        <w:jc w:val="both"/>
+      </w:pPr>
+      <w:r>
+        <w:t>En todas nuestras pruebas el punto de inicio será la esquina superior izquierda y el punto final será la esquina inferior derecha.</w:t>
+      </w:r>
+      <w:r>
+        <w:t xml:space="preserve"> Primero vamos a capturar las imágenes de los recorridos conseguidos por los algoritmos.</w:t>
+      </w:r>
+    </w:p>
+    <w:p>
+      <w:pPr>
+        <w:pStyle w:val="Prrafodelista"/>
+        <w:numPr>
+          <w:ilvl w:val="0"/>
+          <w:numId w:val="1"/>
+        </w:numPr>
+        <w:jc w:val="both"/>
+      </w:pPr>
+      <w:r>
+        <w:t>Dijkstra:</w:t>
+      </w:r>
+    </w:p>
+    <w:p>
+      <w:pPr>
+        <w:jc w:val="both"/>
+      </w:pPr>
+      <w:r>
+        <w:t>El comando usado será el siguiente:</w:t>
+      </w:r>
+    </w:p>
+    <w:p>
+      <w:pPr>
+        <w:jc w:val="both"/>
+        <w:rPr>
+          <w:i/>
+          <w:iCs/>
+        </w:rPr>
+      </w:pPr>
+      <w:r>
+        <w:rPr>
+          <w:i/>
+          <w:iCs/>
+        </w:rPr>
+        <w:t>python3 run_path_planning.py --</w:t>
+      </w:r>
+      <w:proofErr w:type="spellStart"/>
+      <w:r>
+        <w:rPr>
+          <w:i/>
+          <w:iCs/>
+        </w:rPr>
+        <w:t>scenario</w:t>
+      </w:r>
+      <w:proofErr w:type="spellEnd"/>
+      <w:r>
+        <w:rPr>
+          <w:i/>
+          <w:iCs/>
+        </w:rPr>
+        <w:t xml:space="preserve"> ../</w:t>
+      </w:r>
+      <w:proofErr w:type="spellStart"/>
+      <w:r>
+        <w:rPr>
+          <w:i/>
+          <w:iCs/>
+        </w:rPr>
+        <w:t>res</w:t>
+      </w:r>
+      <w:proofErr w:type="spellEnd"/>
+      <w:r>
+        <w:rPr>
+          <w:i/>
+          <w:iCs/>
+        </w:rPr>
+        <w:t>/test_3.png --</w:t>
+      </w:r>
+      <w:proofErr w:type="spellStart"/>
+      <w:r>
+        <w:rPr>
+          <w:i/>
+          <w:iCs/>
+        </w:rPr>
+        <w:t>start</w:t>
+      </w:r>
+      <w:proofErr w:type="spellEnd"/>
+      <w:r>
+        <w:rPr>
+          <w:i/>
+          <w:iCs/>
+        </w:rPr>
+        <w:t xml:space="preserve"> "(5,5)" --</w:t>
+      </w:r>
+      <w:proofErr w:type="spellStart"/>
+      <w:r>
+        <w:rPr>
+          <w:i/>
+          <w:iCs/>
+        </w:rPr>
+        <w:t>finish</w:t>
+      </w:r>
+      <w:proofErr w:type="spellEnd"/>
+      <w:r>
+        <w:rPr>
+          <w:i/>
+          <w:iCs/>
+        </w:rPr>
+        <w:t xml:space="preserve"> "(30,35)" --</w:t>
+      </w:r>
+      <w:proofErr w:type="spellStart"/>
+      <w:r>
+        <w:rPr>
+          <w:i/>
+          <w:iCs/>
+        </w:rPr>
+        <w:t>grid_size</w:t>
+      </w:r>
+      <w:proofErr w:type="spellEnd"/>
+      <w:r>
+        <w:rPr>
+          <w:i/>
+          <w:iCs/>
+        </w:rPr>
+        <w:t xml:space="preserve"> 40 --</w:t>
+      </w:r>
+      <w:proofErr w:type="spellStart"/>
+      <w:r>
+        <w:rPr>
+          <w:i/>
+          <w:iCs/>
+        </w:rPr>
+        <w:t>algorithm</w:t>
+      </w:r>
+      <w:proofErr w:type="spellEnd"/>
+      <w:r>
+        <w:rPr>
+          <w:i/>
+          <w:iCs/>
+        </w:rPr>
+        <w:t xml:space="preserve"> Dijkstra --</w:t>
+      </w:r>
+      <w:proofErr w:type="spellStart"/>
+      <w:r>
+        <w:rPr>
+          <w:i/>
+          <w:iCs/>
+        </w:rPr>
+        <w:t>heuristic</w:t>
+      </w:r>
+      <w:proofErr w:type="spellEnd"/>
+      <w:r>
+        <w:rPr>
+          <w:i/>
+          <w:iCs/>
+        </w:rPr>
+        <w:t xml:space="preserve"> </w:t>
+      </w:r>
+      <w:proofErr w:type="spellStart"/>
+      <w:r>
+        <w:rPr>
+          <w:i/>
+          <w:iCs/>
+        </w:rPr>
+        <w:t>naive</w:t>
+      </w:r>
+      <w:proofErr w:type="spellEnd"/>
+    </w:p>
+    <w:p>
+      <w:pPr>
+        <w:jc w:val="both"/>
+      </w:pPr>
+      <w:r>
+        <w:t>Al no usar heurística, este algoritmo siempre nos dará el mismo resultado elijamos la heurística que elijamos</w:t>
+      </w:r>
+      <w:r>
+        <w:t xml:space="preserve">. A </w:t>
+      </w:r>
+      <w:r>
+        <w:t>continuación,</w:t>
+      </w:r>
+      <w:r>
+        <w:t xml:space="preserve"> se muestra el resultado de la ejecución:</w:t>
+      </w:r>
+    </w:p>
+    <w:p>
+      <w:pPr>
+        <w:jc w:val="center"/>
+      </w:pPr>
+      <w:r>
+        <w:rPr>
+          <w:noProof/>
+        </w:rPr>
+        <w:lastRenderedPageBreak/>
+        <w:drawing>
+          <wp:inline distT="0" distB="0" distL="0" distR="0" wp14:anchorId="6501FD68" wp14:editId="3274272B">
+            <wp:extent cx="1839583" cy="1800000"/>
+            <wp:effectExtent l="0" t="0" r="8890" b="0"/>
+            <wp:docPr id="14" name="Imagen 14"/>
+            <wp:cNvGraphicFramePr>
+              <a:graphicFrameLocks xmlns:a="http://schemas.openxmlformats.org/drawingml/2006/main" noChangeAspect="1"/>
+            </wp:cNvGraphicFramePr>
+            <a:graphic xmlns:a="http://schemas.openxmlformats.org/drawingml/2006/main">
+              <a:graphicData uri="http://schemas.openxmlformats.org/drawingml/2006/picture">
+                <pic:pic xmlns:pic="http://schemas.openxmlformats.org/drawingml/2006/picture">
+                  <pic:nvPicPr>
+                    <pic:cNvPr id="0" name="Picture 3"/>
+                    <pic:cNvPicPr>
+                      <a:picLocks noChangeAspect="1" noChangeArrowheads="1"/>
+                    </pic:cNvPicPr>
+                  </pic:nvPicPr>
+                  <pic:blipFill>
+                    <a:blip r:embed="rId16" cstate="print">
+                      <a:extLst>
+                        <a:ext uri="{28A0092B-C50C-407E-A947-70E740481C1C}">
+                          <a14:useLocalDpi xmlns:a14="http://schemas.microsoft.com/office/drawing/2010/main" val="0"/>
+                        </a:ext>
+                      </a:extLst>
+                    </a:blip>
+                    <a:srcRect/>
+                    <a:stretch>
+                      <a:fillRect/>
+                    </a:stretch>
+                  </pic:blipFill>
+                  <pic:spPr bwMode="auto">
+                    <a:xfrm>
+                      <a:off x="0" y="0"/>
+                      <a:ext cx="1839583" cy="1800000"/>
+                    </a:xfrm>
+                    <a:prstGeom prst="rect">
+                      <a:avLst/>
+                    </a:prstGeom>
+                    <a:noFill/>
+                    <a:ln>
+                      <a:noFill/>
+                    </a:ln>
+                  </pic:spPr>
+                </pic:pic>
+              </a:graphicData>
+            </a:graphic>
+          </wp:inline>
+        </w:drawing>
+      </w:r>
+    </w:p>
+    <w:p>
+      <w:pPr>
+        <w:jc w:val="both"/>
+      </w:pPr>
+      <w:r>
+        <w:t xml:space="preserve">Como se ve, el algoritmo consigue encontrar un camino que llega a la meta indicada. El número de nodos </w:t>
+      </w:r>
+      <w:proofErr w:type="gramStart"/>
+      <w:r>
+        <w:t>expandidos</w:t>
+      </w:r>
+      <w:proofErr w:type="gramEnd"/>
+      <w:r>
+        <w:t xml:space="preserve"> así como la longitud del camino y su coste se guardará para posteriormente hacer una comparativa general en una tabla.</w:t>
+      </w:r>
+    </w:p>
+    <w:p>
+      <w:pPr>
+        <w:pStyle w:val="Prrafodelista"/>
+        <w:numPr>
+          <w:ilvl w:val="0"/>
+          <w:numId w:val="1"/>
+        </w:numPr>
+        <w:jc w:val="both"/>
+      </w:pPr>
+      <w:r>
+        <w:t>A*:</w:t>
+      </w:r>
+    </w:p>
+    <w:p>
+      <w:pPr>
+        <w:jc w:val="both"/>
+      </w:pPr>
+      <w:r>
+        <w:t>El comando usado será como este, cambiando los nombres de las heurísticas en la última parte del comando:</w:t>
+      </w:r>
+    </w:p>
+    <w:p>
+      <w:pPr>
+        <w:jc w:val="both"/>
+        <w:rPr>
+          <w:i/>
+          <w:iCs/>
+        </w:rPr>
+      </w:pPr>
+      <w:r>
+        <w:rPr>
+          <w:i/>
+          <w:iCs/>
+        </w:rPr>
+        <w:t>python3 run_path_planning.py --</w:t>
+      </w:r>
+      <w:proofErr w:type="spellStart"/>
+      <w:r>
+        <w:rPr>
+          <w:i/>
+          <w:iCs/>
+        </w:rPr>
+        <w:t>scenario</w:t>
+      </w:r>
+      <w:proofErr w:type="spellEnd"/>
+      <w:r>
+        <w:rPr>
+          <w:i/>
+          <w:iCs/>
+        </w:rPr>
+        <w:t xml:space="preserve"> ../</w:t>
+      </w:r>
+      <w:proofErr w:type="spellStart"/>
+      <w:r>
+        <w:rPr>
+          <w:i/>
+          <w:iCs/>
+        </w:rPr>
+        <w:t>res</w:t>
+      </w:r>
+      <w:proofErr w:type="spellEnd"/>
+      <w:r>
+        <w:rPr>
+          <w:i/>
+          <w:iCs/>
+        </w:rPr>
+        <w:t>/test_3.png --</w:t>
+      </w:r>
+      <w:proofErr w:type="spellStart"/>
+      <w:r>
+        <w:rPr>
+          <w:i/>
+          <w:iCs/>
+        </w:rPr>
+        <w:t>start</w:t>
+      </w:r>
+      <w:proofErr w:type="spellEnd"/>
+      <w:r>
+        <w:rPr>
+          <w:i/>
+          <w:iCs/>
+        </w:rPr>
+        <w:t xml:space="preserve"> "(5,5)" --</w:t>
+      </w:r>
+      <w:proofErr w:type="spellStart"/>
+      <w:r>
+        <w:rPr>
+          <w:i/>
+          <w:iCs/>
+        </w:rPr>
+        <w:t>finish</w:t>
+      </w:r>
+      <w:proofErr w:type="spellEnd"/>
+      <w:r>
+        <w:rPr>
+          <w:i/>
+          <w:iCs/>
+        </w:rPr>
+        <w:t xml:space="preserve"> "(30,35)" --</w:t>
+      </w:r>
+      <w:proofErr w:type="spellStart"/>
+      <w:r>
+        <w:rPr>
+          <w:i/>
+          <w:iCs/>
+        </w:rPr>
+        <w:t>grid_size</w:t>
+      </w:r>
+      <w:proofErr w:type="spellEnd"/>
+      <w:r>
+        <w:rPr>
+          <w:i/>
+          <w:iCs/>
+        </w:rPr>
+        <w:t xml:space="preserve"> 40 --</w:t>
+      </w:r>
+      <w:proofErr w:type="spellStart"/>
+      <w:r>
+        <w:rPr>
+          <w:i/>
+          <w:iCs/>
+        </w:rPr>
+        <w:t>algorithm</w:t>
+      </w:r>
+      <w:proofErr w:type="spellEnd"/>
+      <w:r>
+        <w:rPr>
+          <w:i/>
+          <w:iCs/>
+        </w:rPr>
+        <w:t xml:space="preserve"> A* --</w:t>
+      </w:r>
+      <w:proofErr w:type="spellStart"/>
+      <w:r>
+        <w:rPr>
+          <w:i/>
+          <w:iCs/>
+        </w:rPr>
+        <w:t>heuristic</w:t>
+      </w:r>
+      <w:proofErr w:type="spellEnd"/>
+      <w:r>
+        <w:rPr>
+          <w:i/>
+          <w:iCs/>
+        </w:rPr>
+        <w:t xml:space="preserve"> </w:t>
+      </w:r>
+      <w:r>
+        <w:rPr>
+          <w:i/>
+          <w:iCs/>
+        </w:rPr>
+        <w:t>“</w:t>
+      </w:r>
+      <w:proofErr w:type="gramStart"/>
+      <w:r>
+        <w:rPr>
+          <w:i/>
+          <w:iCs/>
+        </w:rPr>
+        <w:t>nombre heurística</w:t>
+      </w:r>
+      <w:proofErr w:type="gramEnd"/>
+      <w:r>
+        <w:rPr>
+          <w:i/>
+          <w:iCs/>
+        </w:rPr>
+        <w:t>”</w:t>
+      </w:r>
+    </w:p>
+    <w:p>
+      <w:pPr>
+        <w:jc w:val="both"/>
+      </w:pPr>
+      <w:r>
+        <w:t xml:space="preserve">Donde </w:t>
+      </w:r>
+      <w:r>
+        <w:rPr>
+          <w:i/>
+          <w:iCs/>
+        </w:rPr>
+        <w:t>“</w:t>
+      </w:r>
+      <w:proofErr w:type="gramStart"/>
+      <w:r>
+        <w:rPr>
+          <w:i/>
+          <w:iCs/>
+        </w:rPr>
+        <w:t>nombre heurística</w:t>
+      </w:r>
+      <w:proofErr w:type="gramEnd"/>
+      <w:r>
+        <w:rPr>
+          <w:i/>
+          <w:iCs/>
+        </w:rPr>
+        <w:t>”</w:t>
+      </w:r>
+      <w:r>
+        <w:t xml:space="preserve"> puede tomar los siguientes valores: </w:t>
+      </w:r>
+      <w:proofErr w:type="spellStart"/>
+      <w:r>
+        <w:rPr>
+          <w:i/>
+          <w:iCs/>
+        </w:rPr>
+        <w:t>naive</w:t>
+      </w:r>
+      <w:proofErr w:type="spellEnd"/>
+      <w:r>
+        <w:rPr>
+          <w:i/>
+          <w:iCs/>
+        </w:rPr>
+        <w:t xml:space="preserve">, </w:t>
+      </w:r>
+      <w:proofErr w:type="spellStart"/>
+      <w:r>
+        <w:rPr>
+          <w:i/>
+          <w:iCs/>
+        </w:rPr>
+        <w:t>euclidean</w:t>
+      </w:r>
+      <w:proofErr w:type="spellEnd"/>
+      <w:r>
+        <w:rPr>
+          <w:i/>
+          <w:iCs/>
+        </w:rPr>
+        <w:t xml:space="preserve">, </w:t>
+      </w:r>
+      <w:proofErr w:type="spellStart"/>
+      <w:r>
+        <w:rPr>
+          <w:i/>
+          <w:iCs/>
+        </w:rPr>
+        <w:t>octile</w:t>
+      </w:r>
+      <w:proofErr w:type="spellEnd"/>
+      <w:r>
+        <w:rPr>
+          <w:i/>
+          <w:iCs/>
+        </w:rPr>
+        <w:t>, manhattan</w:t>
+      </w:r>
+      <w:r>
+        <w:t>.</w:t>
+      </w:r>
+    </w:p>
+    <w:p>
+      <w:pPr>
+        <w:pStyle w:val="Prrafodelista"/>
+        <w:numPr>
+          <w:ilvl w:val="1"/>
+          <w:numId w:val="1"/>
+        </w:numPr>
+        <w:jc w:val="both"/>
+      </w:pPr>
+      <w:proofErr w:type="spellStart"/>
+      <w:r>
+        <w:t>Naive</w:t>
+      </w:r>
+      <w:proofErr w:type="spellEnd"/>
+      <w:r>
+        <w:t>:</w:t>
+      </w:r>
+    </w:p>
+    <w:p>
+      <w:pPr>
+        <w:jc w:val="center"/>
+      </w:pPr>
+      <w:r>
+        <w:rPr>
+          <w:noProof/>
+        </w:rPr>
+        <w:drawing>
+          <wp:inline distT="0" distB="0" distL="0" distR="0" wp14:anchorId="656B47ED" wp14:editId="3CFED55A">
+            <wp:extent cx="1839583" cy="1800000"/>
+            <wp:effectExtent l="0" t="0" r="8890" b="0"/>
+            <wp:docPr id="16" name="Imagen 16"/>
+            <wp:cNvGraphicFramePr>
+              <a:graphicFrameLocks xmlns:a="http://schemas.openxmlformats.org/drawingml/2006/main" noChangeAspect="1"/>
+            </wp:cNvGraphicFramePr>
+            <a:graphic xmlns:a="http://schemas.openxmlformats.org/drawingml/2006/main">
+              <a:graphicData uri="http://schemas.openxmlformats.org/drawingml/2006/picture">
+                <pic:pic xmlns:pic="http://schemas.openxmlformats.org/drawingml/2006/picture">
+                  <pic:nvPicPr>
+                    <pic:cNvPr id="0" name="Picture 5"/>
+                    <pic:cNvPicPr>
+                      <a:picLocks noChangeAspect="1" noChangeArrowheads="1"/>
+                    </pic:cNvPicPr>
+                  </pic:nvPicPr>
+                  <pic:blipFill>
+                    <a:blip r:embed="rId16" cstate="print">
+                      <a:extLst>
+                        <a:ext uri="{28A0092B-C50C-407E-A947-70E740481C1C}">
+                          <a14:useLocalDpi xmlns:a14="http://schemas.microsoft.com/office/drawing/2010/main" val="0"/>
+                        </a:ext>
+                      </a:extLst>
+                    </a:blip>
+                    <a:srcRect/>
+                    <a:stretch>
+                      <a:fillRect/>
+                    </a:stretch>
+                  </pic:blipFill>
+                  <pic:spPr bwMode="auto">
+                    <a:xfrm>
+                      <a:off x="0" y="0"/>
+                      <a:ext cx="1839583" cy="1800000"/>
+                    </a:xfrm>
+                    <a:prstGeom prst="rect">
+                      <a:avLst/>
+                    </a:prstGeom>
+                    <a:noFill/>
+                    <a:ln>
+                      <a:noFill/>
+                    </a:ln>
+                  </pic:spPr>
+                </pic:pic>
+              </a:graphicData>
+            </a:graphic>
+          </wp:inline>
+        </w:drawing>
+      </w:r>
+    </w:p>
+    <w:p>
+      <w:pPr>
+        <w:pStyle w:val="Prrafodelista"/>
+        <w:numPr>
+          <w:ilvl w:val="1"/>
+          <w:numId w:val="1"/>
+        </w:numPr>
+        <w:jc w:val="both"/>
+      </w:pPr>
+      <w:proofErr w:type="spellStart"/>
+      <w:r>
+        <w:t>Euclidean</w:t>
+      </w:r>
+      <w:proofErr w:type="spellEnd"/>
+      <w:r>
+        <w:t>:</w:t>
+      </w:r>
+    </w:p>
+    <w:p>
+      <w:pPr>
+        <w:jc w:val="center"/>
+      </w:pPr>
+      <w:r>
+        <w:rPr>
+          <w:noProof/>
+        </w:rPr>
+        <w:drawing>
+          <wp:inline distT="0" distB="0" distL="0" distR="0" wp14:anchorId="7360ED68" wp14:editId="6FA8039D">
+            <wp:extent cx="1839583" cy="1800000"/>
+            <wp:effectExtent l="0" t="0" r="8890" b="0"/>
+            <wp:docPr id="18" name="Imagen 18"/>
+            <wp:cNvGraphicFramePr>
+              <a:graphicFrameLocks xmlns:a="http://schemas.openxmlformats.org/drawingml/2006/main" noChangeAspect="1"/>
+            </wp:cNvGraphicFramePr>
+            <a:graphic xmlns:a="http://schemas.openxmlformats.org/drawingml/2006/main">
+              <a:graphicData uri="http://schemas.openxmlformats.org/drawingml/2006/picture">
+                <pic:pic xmlns:pic="http://schemas.openxmlformats.org/drawingml/2006/picture">
+                  <pic:nvPicPr>
+                    <pic:cNvPr id="0" name="Picture 7"/>
+                    <pic:cNvPicPr>
+                      <a:picLocks noChangeAspect="1" noChangeArrowheads="1"/>
+                    </pic:cNvPicPr>
+                  </pic:nvPicPr>
+                  <pic:blipFill>
+                    <a:blip r:embed="rId17" cstate="print">
+                      <a:extLst>
+                        <a:ext uri="{28A0092B-C50C-407E-A947-70E740481C1C}">
+                          <a14:useLocalDpi xmlns:a14="http://schemas.microsoft.com/office/drawing/2010/main" val="0"/>
+                        </a:ext>
+                      </a:extLst>
+                    </a:blip>
+                    <a:srcRect/>
+                    <a:stretch>
+                      <a:fillRect/>
+                    </a:stretch>
+                  </pic:blipFill>
+                  <pic:spPr bwMode="auto">
+                    <a:xfrm>
+                      <a:off x="0" y="0"/>
+                      <a:ext cx="1839583" cy="1800000"/>
+                    </a:xfrm>
+                    <a:prstGeom prst="rect">
+                      <a:avLst/>
+                    </a:prstGeom>
+                    <a:noFill/>
+                    <a:ln>
+                      <a:noFill/>
+                    </a:ln>
+                  </pic:spPr>
+                </pic:pic>
+              </a:graphicData>
+            </a:graphic>
+          </wp:inline>
+        </w:drawing>
+      </w:r>
+    </w:p>
+    <w:p>
+      <w:pPr>
+        <w:jc w:val="center"/>
+      </w:pPr>
+    </w:p>
+    <w:p>
+      <w:pPr>
+        <w:pStyle w:val="Prrafodelista"/>
+        <w:numPr>
+          <w:ilvl w:val="1"/>
+          <w:numId w:val="1"/>
+        </w:numPr>
+        <w:jc w:val="both"/>
+      </w:pPr>
+      <w:proofErr w:type="spellStart"/>
+      <w:r>
+        <w:lastRenderedPageBreak/>
+        <w:t>Octile</w:t>
+      </w:r>
+      <w:proofErr w:type="spellEnd"/>
+      <w:r>
+        <w:t>:</w:t>
+      </w:r>
+    </w:p>
+    <w:p>
+      <w:pPr>
+        <w:jc w:val="center"/>
+      </w:pPr>
+      <w:r>
+        <w:rPr>
+          <w:noProof/>
+        </w:rPr>
+        <w:drawing>
+          <wp:inline distT="0" distB="0" distL="0" distR="0" wp14:anchorId="6D595005" wp14:editId="269BB59D">
+            <wp:extent cx="1839583" cy="1800000"/>
+            <wp:effectExtent l="0" t="0" r="8890" b="0"/>
+            <wp:docPr id="19" name="Imagen 19"/>
+            <wp:cNvGraphicFramePr>
+              <a:graphicFrameLocks xmlns:a="http://schemas.openxmlformats.org/drawingml/2006/main" noChangeAspect="1"/>
+            </wp:cNvGraphicFramePr>
+            <a:graphic xmlns:a="http://schemas.openxmlformats.org/drawingml/2006/main">
+              <a:graphicData uri="http://schemas.openxmlformats.org/drawingml/2006/picture">
+                <pic:pic xmlns:pic="http://schemas.openxmlformats.org/drawingml/2006/picture">
+                  <pic:nvPicPr>
+                    <pic:cNvPr id="0" name="Picture 8"/>
+                    <pic:cNvPicPr>
+                      <a:picLocks noChangeAspect="1" noChangeArrowheads="1"/>
+                    </pic:cNvPicPr>
+                  </pic:nvPicPr>
+                  <pic:blipFill>
+                    <a:blip r:embed="rId18" cstate="print">
+                      <a:extLst>
+                        <a:ext uri="{28A0092B-C50C-407E-A947-70E740481C1C}">
+                          <a14:useLocalDpi xmlns:a14="http://schemas.microsoft.com/office/drawing/2010/main" val="0"/>
+                        </a:ext>
+                      </a:extLst>
+                    </a:blip>
+                    <a:srcRect/>
+                    <a:stretch>
+                      <a:fillRect/>
+                    </a:stretch>
+                  </pic:blipFill>
+                  <pic:spPr bwMode="auto">
+                    <a:xfrm>
+                      <a:off x="0" y="0"/>
+                      <a:ext cx="1839583" cy="1800000"/>
+                    </a:xfrm>
+                    <a:prstGeom prst="rect">
+                      <a:avLst/>
+                    </a:prstGeom>
+                    <a:noFill/>
+                    <a:ln>
+                      <a:noFill/>
+                    </a:ln>
+                  </pic:spPr>
+                </pic:pic>
+              </a:graphicData>
+            </a:graphic>
+          </wp:inline>
+        </w:drawing>
+      </w:r>
+    </w:p>
+    <w:p>
+      <w:pPr>
+        <w:pStyle w:val="Prrafodelista"/>
+        <w:numPr>
+          <w:ilvl w:val="1"/>
+          <w:numId w:val="1"/>
+        </w:numPr>
+        <w:jc w:val="both"/>
+      </w:pPr>
+      <w:r>
+        <w:t>Manhattan</w:t>
+      </w:r>
+      <w:r>
+        <w:t>:</w:t>
+      </w:r>
+    </w:p>
+    <w:p>
+      <w:pPr>
+        <w:jc w:val="center"/>
+      </w:pPr>
+      <w:r>
+        <w:rPr>
+          <w:noProof/>
+        </w:rPr>
+        <w:drawing>
+          <wp:inline distT="0" distB="0" distL="0" distR="0" wp14:anchorId="0E90AEC5" wp14:editId="6D53DF9C">
+            <wp:extent cx="1839583" cy="1800000"/>
+            <wp:effectExtent l="0" t="0" r="8890" b="0"/>
+            <wp:docPr id="20" name="Imagen 20"/>
+            <wp:cNvGraphicFramePr>
+              <a:graphicFrameLocks xmlns:a="http://schemas.openxmlformats.org/drawingml/2006/main" noChangeAspect="1"/>
+            </wp:cNvGraphicFramePr>
+            <a:graphic xmlns:a="http://schemas.openxmlformats.org/drawingml/2006/main">
+              <a:graphicData uri="http://schemas.openxmlformats.org/drawingml/2006/picture">
+                <pic:pic xmlns:pic="http://schemas.openxmlformats.org/drawingml/2006/picture">
+                  <pic:nvPicPr>
+                    <pic:cNvPr id="0" name="Picture 9"/>
+                    <pic:cNvPicPr>
+                      <a:picLocks noChangeAspect="1" noChangeArrowheads="1"/>
+                    </pic:cNvPicPr>
+                  </pic:nvPicPr>
+                  <pic:blipFill>
+                    <a:blip r:embed="rId19" cstate="print">
+                      <a:extLst>
+                        <a:ext uri="{28A0092B-C50C-407E-A947-70E740481C1C}">
+                          <a14:useLocalDpi xmlns:a14="http://schemas.microsoft.com/office/drawing/2010/main" val="0"/>
+                        </a:ext>
+                      </a:extLst>
+                    </a:blip>
+                    <a:srcRect/>
+                    <a:stretch>
+                      <a:fillRect/>
+                    </a:stretch>
+                  </pic:blipFill>
+                  <pic:spPr bwMode="auto">
+                    <a:xfrm>
+                      <a:off x="0" y="0"/>
+                      <a:ext cx="1839583" cy="1800000"/>
+                    </a:xfrm>
+                    <a:prstGeom prst="rect">
+                      <a:avLst/>
+                    </a:prstGeom>
+                    <a:noFill/>
+                    <a:ln>
+                      <a:noFill/>
+                    </a:ln>
+                  </pic:spPr>
+                </pic:pic>
+              </a:graphicData>
+            </a:graphic>
+          </wp:inline>
+        </w:drawing>
+      </w:r>
+    </w:p>
+    <w:p>
+      <w:pPr>
+        <w:pStyle w:val="Prrafodelista"/>
+        <w:numPr>
+          <w:ilvl w:val="0"/>
+          <w:numId w:val="1"/>
+        </w:numPr>
+        <w:jc w:val="both"/>
+      </w:pPr>
+      <w:r>
+        <w:t>Theta*:</w:t>
+      </w:r>
+    </w:p>
+    <w:p>
+      <w:pPr>
+        <w:jc w:val="both"/>
+      </w:pPr>
+      <w:r>
+        <w:t>Al igual que en A* el comando usado será de este estilo:</w:t>
+      </w:r>
+    </w:p>
+    <w:p>
+      <w:pPr>
+        <w:jc w:val="both"/>
+        <w:rPr>
+          <w:i/>
+          <w:iCs/>
+        </w:rPr>
+      </w:pPr>
+      <w:r>
+        <w:rPr>
+          <w:i/>
+          <w:iCs/>
+        </w:rPr>
+        <w:t>python3 run_path_planning.py --</w:t>
+      </w:r>
+      <w:proofErr w:type="spellStart"/>
+      <w:r>
+        <w:rPr>
+          <w:i/>
+          <w:iCs/>
+        </w:rPr>
+        <w:t>scenario</w:t>
+      </w:r>
+      <w:proofErr w:type="spellEnd"/>
+      <w:r>
+        <w:rPr>
+          <w:i/>
+          <w:iCs/>
+        </w:rPr>
+        <w:t xml:space="preserve"> ../</w:t>
+      </w:r>
+      <w:proofErr w:type="spellStart"/>
+      <w:r>
+        <w:rPr>
+          <w:i/>
+          <w:iCs/>
+        </w:rPr>
+        <w:t>res</w:t>
+      </w:r>
+      <w:proofErr w:type="spellEnd"/>
+      <w:r>
+        <w:rPr>
+          <w:i/>
+          <w:iCs/>
+        </w:rPr>
+        <w:t>/test_3.png --</w:t>
+      </w:r>
+      <w:proofErr w:type="spellStart"/>
+      <w:r>
+        <w:rPr>
+          <w:i/>
+          <w:iCs/>
+        </w:rPr>
+        <w:t>start</w:t>
+      </w:r>
+      <w:proofErr w:type="spellEnd"/>
+      <w:r>
+        <w:rPr>
+          <w:i/>
+          <w:iCs/>
+        </w:rPr>
+        <w:t xml:space="preserve"> "(5,5)" --</w:t>
+      </w:r>
+      <w:proofErr w:type="spellStart"/>
+      <w:r>
+        <w:rPr>
+          <w:i/>
+          <w:iCs/>
+        </w:rPr>
+        <w:t>finish</w:t>
+      </w:r>
+      <w:proofErr w:type="spellEnd"/>
+      <w:r>
+        <w:rPr>
+          <w:i/>
+          <w:iCs/>
+        </w:rPr>
+        <w:t xml:space="preserve"> "(30,35)" --</w:t>
+      </w:r>
+      <w:proofErr w:type="spellStart"/>
+      <w:r>
+        <w:rPr>
+          <w:i/>
+          <w:iCs/>
+        </w:rPr>
+        <w:t>grid_size</w:t>
+      </w:r>
+      <w:proofErr w:type="spellEnd"/>
+      <w:r>
+        <w:rPr>
+          <w:i/>
+          <w:iCs/>
+        </w:rPr>
+        <w:t xml:space="preserve"> 40 --</w:t>
+      </w:r>
+      <w:proofErr w:type="spellStart"/>
+      <w:r>
+        <w:rPr>
+          <w:i/>
+          <w:iCs/>
+        </w:rPr>
+        <w:t>algorithm</w:t>
+      </w:r>
+      <w:proofErr w:type="spellEnd"/>
+      <w:r>
+        <w:rPr>
+          <w:i/>
+          <w:iCs/>
+        </w:rPr>
+        <w:t xml:space="preserve"> Theta* --</w:t>
+      </w:r>
+      <w:proofErr w:type="spellStart"/>
+      <w:r>
+        <w:rPr>
+          <w:i/>
+          <w:iCs/>
+        </w:rPr>
+        <w:t>heuristic</w:t>
+      </w:r>
+      <w:proofErr w:type="spellEnd"/>
+      <w:r>
+        <w:rPr>
+          <w:i/>
+          <w:iCs/>
+        </w:rPr>
+        <w:t xml:space="preserve"> </w:t>
+      </w:r>
+      <w:r>
+        <w:rPr>
+          <w:i/>
+          <w:iCs/>
+        </w:rPr>
+        <w:t>“</w:t>
+      </w:r>
+      <w:proofErr w:type="gramStart"/>
+      <w:r>
+        <w:rPr>
+          <w:i/>
+          <w:iCs/>
+        </w:rPr>
+        <w:t>nombre heurística</w:t>
+      </w:r>
+      <w:proofErr w:type="gramEnd"/>
+      <w:r>
+        <w:rPr>
+          <w:i/>
+          <w:iCs/>
+        </w:rPr>
+        <w:t>”</w:t>
+      </w:r>
+    </w:p>
+    <w:p>
+      <w:pPr>
+        <w:pStyle w:val="Prrafodelista"/>
+        <w:numPr>
+          <w:ilvl w:val="1"/>
+          <w:numId w:val="1"/>
+        </w:numPr>
+        <w:jc w:val="both"/>
+      </w:pPr>
+      <w:proofErr w:type="spellStart"/>
+      <w:r>
+        <w:t>Naive</w:t>
+      </w:r>
+      <w:proofErr w:type="spellEnd"/>
+      <w:r>
+        <w:t>:</w:t>
+      </w:r>
+    </w:p>
+    <w:p>
+      <w:pPr>
+        <w:jc w:val="center"/>
+      </w:pPr>
+    </w:p>
+    <w:p>
+      <w:pPr>
+        <w:pStyle w:val="Prrafodelista"/>
+        <w:numPr>
+          <w:ilvl w:val="1"/>
+          <w:numId w:val="1"/>
+        </w:numPr>
+        <w:jc w:val="both"/>
+      </w:pPr>
+      <w:proofErr w:type="spellStart"/>
+      <w:r>
+        <w:t>Euclidean</w:t>
+      </w:r>
+      <w:proofErr w:type="spellEnd"/>
+      <w:r>
+        <w:t>:</w:t>
+      </w:r>
+    </w:p>
+    <w:p>
+      <w:pPr>
+        <w:jc w:val="center"/>
+      </w:pPr>
+    </w:p>
+    <w:p>
+      <w:pPr>
+        <w:pStyle w:val="Prrafodelista"/>
+        <w:numPr>
+          <w:ilvl w:val="1"/>
+          <w:numId w:val="1"/>
+        </w:numPr>
+        <w:jc w:val="both"/>
+      </w:pPr>
+      <w:proofErr w:type="spellStart"/>
+      <w:r>
+        <w:t>Octile</w:t>
+      </w:r>
+      <w:proofErr w:type="spellEnd"/>
+      <w:r>
+        <w:t>:</w:t>
+      </w:r>
+    </w:p>
+    <w:p>
+      <w:pPr>
+        <w:jc w:val="center"/>
+      </w:pPr>
+    </w:p>
+    <w:p>
+      <w:pPr>
+        <w:pStyle w:val="Prrafodelista"/>
+        <w:numPr>
+          <w:ilvl w:val="1"/>
+          <w:numId w:val="1"/>
+        </w:numPr>
+        <w:jc w:val="both"/>
+      </w:pPr>
+      <w:r>
+        <w:t>Manhattan:</w:t>
+      </w:r>
+    </w:p>
+    <w:p>
+      <w:pPr>
+        <w:jc w:val="center"/>
+      </w:pPr>
       <w:bookmarkStart w:id="0" w:name="_GoBack"/>
       <w:bookmarkEnd w:id="0"/>
-      <w:proofErr w:type="spellStart"/>
-      <w:r>
-        <w:rPr>
-          <w:rFonts w:ascii="Consolas" w:eastAsia="Times New Roman" w:hAnsi="Consolas" w:cs="Times New Roman"/>
-          <w:color w:val="569CD6"/>
-          <w:sz w:val="21"/>
-          <w:szCs w:val="21"/>
-          <w:lang w:eastAsia="es-ES"/>
-        </w:rPr>
-        <w:t>def</w:t>
-      </w:r>
-      <w:proofErr w:type="spellEnd"/>
-      <w:r>
-        <w:rPr>
-          <w:rFonts w:ascii="Consolas" w:eastAsia="Times New Roman" w:hAnsi="Consolas" w:cs="Times New Roman"/>
-          <w:color w:val="D4D4D4"/>
-          <w:sz w:val="21"/>
-          <w:szCs w:val="21"/>
-          <w:lang w:eastAsia="es-ES"/>
-        </w:rPr>
-        <w:t> </w:t>
-      </w:r>
-      <w:proofErr w:type="spellStart"/>
-      <w:r>
-        <w:rPr>
-          <w:rFonts w:ascii="Consolas" w:eastAsia="Times New Roman" w:hAnsi="Consolas" w:cs="Times New Roman"/>
-          <w:color w:val="DCDCAA"/>
-          <w:sz w:val="21"/>
-          <w:szCs w:val="21"/>
-          <w:lang w:eastAsia="es-ES"/>
-        </w:rPr>
-        <w:t>octile</w:t>
-      </w:r>
-      <w:proofErr w:type="spellEnd"/>
-      <w:r>
-        <w:rPr>
-          <w:rFonts w:ascii="Consolas" w:eastAsia="Times New Roman" w:hAnsi="Consolas" w:cs="Times New Roman"/>
-          <w:color w:val="D4D4D4"/>
-          <w:sz w:val="21"/>
-          <w:szCs w:val="21"/>
-          <w:lang w:eastAsia="es-ES"/>
-        </w:rPr>
-        <w:t>(</w:t>
-      </w:r>
-      <w:proofErr w:type="spellStart"/>
-      <w:r>
-        <w:rPr>
-          <w:rFonts w:ascii="Consolas" w:eastAsia="Times New Roman" w:hAnsi="Consolas" w:cs="Times New Roman"/>
-          <w:color w:val="9CDCFE"/>
-          <w:sz w:val="21"/>
-          <w:szCs w:val="21"/>
-          <w:lang w:eastAsia="es-ES"/>
-        </w:rPr>
-        <w:t>point</w:t>
-      </w:r>
-      <w:proofErr w:type="spellEnd"/>
-      <w:r>
-        <w:rPr>
-          <w:rFonts w:ascii="Consolas" w:eastAsia="Times New Roman" w:hAnsi="Consolas" w:cs="Times New Roman"/>
-          <w:color w:val="D4D4D4"/>
-          <w:sz w:val="21"/>
-          <w:szCs w:val="21"/>
-          <w:lang w:eastAsia="es-ES"/>
-        </w:rPr>
-        <w:t>, </w:t>
-      </w:r>
-      <w:r>
-        <w:rPr>
-          <w:rFonts w:ascii="Consolas" w:eastAsia="Times New Roman" w:hAnsi="Consolas" w:cs="Times New Roman"/>
-          <w:color w:val="9CDCFE"/>
-          <w:sz w:val="21"/>
-          <w:szCs w:val="21"/>
-          <w:lang w:eastAsia="es-ES"/>
-        </w:rPr>
-        <w:t>point2</w:t>
-      </w:r>
-      <w:r>
-        <w:rPr>
-          <w:rFonts w:ascii="Consolas" w:eastAsia="Times New Roman" w:hAnsi="Consolas" w:cs="Times New Roman"/>
-          <w:color w:val="D4D4D4"/>
-          <w:sz w:val="21"/>
-          <w:szCs w:val="21"/>
-          <w:lang w:eastAsia="es-ES"/>
-        </w:rPr>
-        <w:t>):</w:t>
-      </w:r>
-    </w:p>
-    <w:p>
-      <w:pPr>
-        <w:shd w:val="clear" w:color="auto" w:fill="1E1E1E"/>
-        <w:spacing w:after="0" w:line="285" w:lineRule="atLeast"/>
-        <w:rPr>
-          <w:rFonts w:ascii="Consolas" w:eastAsia="Times New Roman" w:hAnsi="Consolas" w:cs="Times New Roman"/>
-          <w:color w:val="D4D4D4"/>
-          <w:sz w:val="21"/>
-          <w:szCs w:val="21"/>
-          <w:lang w:eastAsia="es-ES"/>
-        </w:rPr>
-      </w:pPr>
-      <w:r>
-        <w:rPr>
-          <w:rFonts w:ascii="Consolas" w:eastAsia="Times New Roman" w:hAnsi="Consolas" w:cs="Times New Roman"/>
-          <w:color w:val="D4D4D4"/>
-          <w:sz w:val="21"/>
-          <w:szCs w:val="21"/>
-          <w:lang w:eastAsia="es-ES"/>
-        </w:rPr>
-        <w:t>    </w:t>
-      </w:r>
-      <w:r>
-        <w:rPr>
-          <w:rFonts w:ascii="Consolas" w:eastAsia="Times New Roman" w:hAnsi="Consolas" w:cs="Times New Roman"/>
-          <w:color w:val="CE9178"/>
-          <w:sz w:val="21"/>
-          <w:szCs w:val="21"/>
-          <w:lang w:eastAsia="es-ES"/>
-        </w:rPr>
-        <w:t>"""</w:t>
-      </w:r>
-    </w:p>
-    <w:p>
-      <w:pPr>
-        <w:shd w:val="clear" w:color="auto" w:fill="1E1E1E"/>
-        <w:spacing w:after="0" w:line="285" w:lineRule="atLeast"/>
-        <w:rPr>
-          <w:rFonts w:ascii="Consolas" w:eastAsia="Times New Roman" w:hAnsi="Consolas" w:cs="Times New Roman"/>
-          <w:color w:val="D4D4D4"/>
-          <w:sz w:val="21"/>
-          <w:szCs w:val="21"/>
-          <w:lang w:eastAsia="es-ES"/>
-        </w:rPr>
-      </w:pPr>
-      <w:r>
-        <w:rPr>
-          <w:rFonts w:ascii="Consolas" w:eastAsia="Times New Roman" w:hAnsi="Consolas" w:cs="Times New Roman"/>
-          <w:color w:val="CE9178"/>
-          <w:sz w:val="21"/>
-          <w:szCs w:val="21"/>
-          <w:lang w:eastAsia="es-ES"/>
-        </w:rPr>
-        <w:t>        </w:t>
-      </w:r>
-      <w:proofErr w:type="spellStart"/>
-      <w:r>
-        <w:rPr>
-          <w:rFonts w:ascii="Consolas" w:eastAsia="Times New Roman" w:hAnsi="Consolas" w:cs="Times New Roman"/>
-          <w:color w:val="CE9178"/>
-          <w:sz w:val="21"/>
-          <w:szCs w:val="21"/>
-          <w:lang w:eastAsia="es-ES"/>
-        </w:rPr>
-        <w:t>Function</w:t>
-      </w:r>
-      <w:proofErr w:type="spellEnd"/>
-      <w:r>
-        <w:rPr>
-          <w:rFonts w:ascii="Consolas" w:eastAsia="Times New Roman" w:hAnsi="Consolas" w:cs="Times New Roman"/>
-          <w:color w:val="CE9178"/>
-          <w:sz w:val="21"/>
-          <w:szCs w:val="21"/>
-          <w:lang w:eastAsia="es-ES"/>
-        </w:rPr>
-        <w:t> </w:t>
-      </w:r>
-      <w:proofErr w:type="spellStart"/>
-      <w:r>
-        <w:rPr>
-          <w:rFonts w:ascii="Consolas" w:eastAsia="Times New Roman" w:hAnsi="Consolas" w:cs="Times New Roman"/>
-          <w:color w:val="CE9178"/>
-          <w:sz w:val="21"/>
-          <w:szCs w:val="21"/>
-          <w:lang w:eastAsia="es-ES"/>
-        </w:rPr>
-        <w:t>that</w:t>
-      </w:r>
-      <w:proofErr w:type="spellEnd"/>
-      <w:r>
-        <w:rPr>
-          <w:rFonts w:ascii="Consolas" w:eastAsia="Times New Roman" w:hAnsi="Consolas" w:cs="Times New Roman"/>
-          <w:color w:val="CE9178"/>
-          <w:sz w:val="21"/>
-          <w:szCs w:val="21"/>
-          <w:lang w:eastAsia="es-ES"/>
-        </w:rPr>
-        <w:t> </w:t>
-      </w:r>
-      <w:proofErr w:type="spellStart"/>
-      <w:r>
-        <w:rPr>
-          <w:rFonts w:ascii="Consolas" w:eastAsia="Times New Roman" w:hAnsi="Consolas" w:cs="Times New Roman"/>
-          <w:color w:val="CE9178"/>
-          <w:sz w:val="21"/>
-          <w:szCs w:val="21"/>
-          <w:lang w:eastAsia="es-ES"/>
-        </w:rPr>
-        <w:t>performs</w:t>
-      </w:r>
-      <w:proofErr w:type="spellEnd"/>
-      <w:r>
-        <w:rPr>
-          <w:rFonts w:ascii="Consolas" w:eastAsia="Times New Roman" w:hAnsi="Consolas" w:cs="Times New Roman"/>
-          <w:color w:val="CE9178"/>
-          <w:sz w:val="21"/>
-          <w:szCs w:val="21"/>
-          <w:lang w:eastAsia="es-ES"/>
-        </w:rPr>
-        <w:t> </w:t>
-      </w:r>
-      <w:proofErr w:type="spellStart"/>
-      <w:r>
-        <w:rPr>
-          <w:rFonts w:ascii="Consolas" w:eastAsia="Times New Roman" w:hAnsi="Consolas" w:cs="Times New Roman"/>
-          <w:color w:val="CE9178"/>
-          <w:sz w:val="21"/>
-          <w:szCs w:val="21"/>
-          <w:lang w:eastAsia="es-ES"/>
-        </w:rPr>
-        <w:t>octile</w:t>
-      </w:r>
-      <w:proofErr w:type="spellEnd"/>
-      <w:r>
-        <w:rPr>
-          <w:rFonts w:ascii="Consolas" w:eastAsia="Times New Roman" w:hAnsi="Consolas" w:cs="Times New Roman"/>
-          <w:color w:val="CE9178"/>
-          <w:sz w:val="21"/>
-          <w:szCs w:val="21"/>
-          <w:lang w:eastAsia="es-ES"/>
-        </w:rPr>
-        <w:t> </w:t>
-      </w:r>
-      <w:proofErr w:type="spellStart"/>
-      <w:r>
-        <w:rPr>
-          <w:rFonts w:ascii="Consolas" w:eastAsia="Times New Roman" w:hAnsi="Consolas" w:cs="Times New Roman"/>
-          <w:color w:val="CE9178"/>
-          <w:sz w:val="21"/>
-          <w:szCs w:val="21"/>
-          <w:lang w:eastAsia="es-ES"/>
-        </w:rPr>
-        <w:t>heuristic</w:t>
-      </w:r>
-      <w:proofErr w:type="spellEnd"/>
-      <w:r>
-        <w:rPr>
-          <w:rFonts w:ascii="Consolas" w:eastAsia="Times New Roman" w:hAnsi="Consolas" w:cs="Times New Roman"/>
-          <w:color w:val="CE9178"/>
-          <w:sz w:val="21"/>
-          <w:szCs w:val="21"/>
-          <w:lang w:eastAsia="es-ES"/>
-        </w:rPr>
-        <w:t>.</w:t>
-      </w:r>
-    </w:p>
-    <w:p>
-      <w:pPr>
-        <w:shd w:val="clear" w:color="auto" w:fill="1E1E1E"/>
-        <w:spacing w:after="0" w:line="285" w:lineRule="atLeast"/>
-        <w:rPr>
-          <w:rFonts w:ascii="Consolas" w:eastAsia="Times New Roman" w:hAnsi="Consolas" w:cs="Times New Roman"/>
-          <w:color w:val="D4D4D4"/>
-          <w:sz w:val="21"/>
-          <w:szCs w:val="21"/>
-          <w:lang w:eastAsia="es-ES"/>
-        </w:rPr>
-      </w:pPr>
-      <w:r>
-        <w:rPr>
-          <w:rFonts w:ascii="Consolas" w:eastAsia="Times New Roman" w:hAnsi="Consolas" w:cs="Times New Roman"/>
-          <w:color w:val="CE9178"/>
-          <w:sz w:val="21"/>
-          <w:szCs w:val="21"/>
-          <w:lang w:eastAsia="es-ES"/>
-        </w:rPr>
-        <w:t>    """</w:t>
-      </w:r>
-    </w:p>
-    <w:p>
-      <w:pPr>
-        <w:shd w:val="clear" w:color="auto" w:fill="1E1E1E"/>
-        <w:spacing w:after="0" w:line="285" w:lineRule="atLeast"/>
-        <w:rPr>
-          <w:rFonts w:ascii="Consolas" w:eastAsia="Times New Roman" w:hAnsi="Consolas" w:cs="Times New Roman"/>
-          <w:color w:val="D4D4D4"/>
-          <w:sz w:val="21"/>
-          <w:szCs w:val="21"/>
-          <w:lang w:eastAsia="es-ES"/>
-        </w:rPr>
-      </w:pPr>
-      <w:r>
-        <w:rPr>
-          <w:rFonts w:ascii="Consolas" w:eastAsia="Times New Roman" w:hAnsi="Consolas" w:cs="Times New Roman"/>
-          <w:color w:val="D4D4D4"/>
-          <w:sz w:val="21"/>
-          <w:szCs w:val="21"/>
-          <w:lang w:eastAsia="es-ES"/>
-        </w:rPr>
-        <w:t>    x1, y1 = </w:t>
-      </w:r>
-      <w:proofErr w:type="spellStart"/>
-      <w:r>
-        <w:rPr>
-          <w:rFonts w:ascii="Consolas" w:eastAsia="Times New Roman" w:hAnsi="Consolas" w:cs="Times New Roman"/>
-          <w:color w:val="D4D4D4"/>
-          <w:sz w:val="21"/>
-          <w:szCs w:val="21"/>
-          <w:lang w:eastAsia="es-ES"/>
-        </w:rPr>
-        <w:t>point.grid_point</w:t>
-      </w:r>
-      <w:proofErr w:type="spellEnd"/>
-    </w:p>
-    <w:p>
-      <w:pPr>
-        <w:shd w:val="clear" w:color="auto" w:fill="1E1E1E"/>
-        <w:spacing w:after="0" w:line="285" w:lineRule="atLeast"/>
-        <w:rPr>
-          <w:rFonts w:ascii="Consolas" w:eastAsia="Times New Roman" w:hAnsi="Consolas" w:cs="Times New Roman"/>
-          <w:color w:val="D4D4D4"/>
-          <w:sz w:val="21"/>
-          <w:szCs w:val="21"/>
-          <w:lang w:eastAsia="es-ES"/>
-        </w:rPr>
-      </w:pPr>
-      <w:r>
-        <w:rPr>
-          <w:rFonts w:ascii="Consolas" w:eastAsia="Times New Roman" w:hAnsi="Consolas" w:cs="Times New Roman"/>
-          <w:color w:val="D4D4D4"/>
-          <w:sz w:val="21"/>
-          <w:szCs w:val="21"/>
-          <w:lang w:eastAsia="es-ES"/>
-        </w:rPr>
-        <w:t>    x2, y2 = point2.grid_point</w:t>
-      </w:r>
-    </w:p>
-    <w:p>
-      <w:pPr>
-        <w:shd w:val="clear" w:color="auto" w:fill="1E1E1E"/>
-        <w:spacing w:after="0" w:line="285" w:lineRule="atLeast"/>
-        <w:rPr>
-          <w:rFonts w:ascii="Consolas" w:eastAsia="Times New Roman" w:hAnsi="Consolas" w:cs="Times New Roman"/>
-          <w:color w:val="D4D4D4"/>
-          <w:sz w:val="21"/>
-          <w:szCs w:val="21"/>
-          <w:lang w:eastAsia="es-ES"/>
-        </w:rPr>
-      </w:pPr>
-      <w:r>
-        <w:rPr>
-          <w:rFonts w:ascii="Consolas" w:eastAsia="Times New Roman" w:hAnsi="Consolas" w:cs="Times New Roman"/>
-          <w:color w:val="D4D4D4"/>
-          <w:sz w:val="21"/>
-          <w:szCs w:val="21"/>
-          <w:lang w:eastAsia="es-ES"/>
-        </w:rPr>
-        <w:t>    </w:t>
-      </w:r>
-      <w:proofErr w:type="spellStart"/>
-      <w:r>
-        <w:rPr>
-          <w:rFonts w:ascii="Consolas" w:eastAsia="Times New Roman" w:hAnsi="Consolas" w:cs="Times New Roman"/>
-          <w:color w:val="D4D4D4"/>
-          <w:sz w:val="21"/>
-          <w:szCs w:val="21"/>
-          <w:lang w:eastAsia="es-ES"/>
-        </w:rPr>
-        <w:t>dx</w:t>
-      </w:r>
-      <w:proofErr w:type="spellEnd"/>
-      <w:r>
-        <w:rPr>
-          <w:rFonts w:ascii="Consolas" w:eastAsia="Times New Roman" w:hAnsi="Consolas" w:cs="Times New Roman"/>
-          <w:color w:val="D4D4D4"/>
-          <w:sz w:val="21"/>
-          <w:szCs w:val="21"/>
-          <w:lang w:eastAsia="es-ES"/>
-        </w:rPr>
-        <w:t> = </w:t>
-      </w:r>
-      <w:proofErr w:type="spellStart"/>
-      <w:r>
-        <w:rPr>
-          <w:rFonts w:ascii="Consolas" w:eastAsia="Times New Roman" w:hAnsi="Consolas" w:cs="Times New Roman"/>
-          <w:color w:val="DCDCAA"/>
-          <w:sz w:val="21"/>
-          <w:szCs w:val="21"/>
-          <w:lang w:eastAsia="es-ES"/>
-        </w:rPr>
-        <w:t>abs</w:t>
-      </w:r>
-      <w:proofErr w:type="spellEnd"/>
-      <w:r>
-        <w:rPr>
-          <w:rFonts w:ascii="Consolas" w:eastAsia="Times New Roman" w:hAnsi="Consolas" w:cs="Times New Roman"/>
-          <w:color w:val="D4D4D4"/>
-          <w:sz w:val="21"/>
-          <w:szCs w:val="21"/>
-          <w:lang w:eastAsia="es-ES"/>
-        </w:rPr>
-        <w:t>(x1-x2)</w:t>
-      </w:r>
-    </w:p>
-    <w:p>
-      <w:pPr>
-        <w:shd w:val="clear" w:color="auto" w:fill="1E1E1E"/>
-        <w:spacing w:after="0" w:line="285" w:lineRule="atLeast"/>
-        <w:rPr>
-          <w:rFonts w:ascii="Consolas" w:eastAsia="Times New Roman" w:hAnsi="Consolas" w:cs="Times New Roman"/>
-          <w:color w:val="D4D4D4"/>
-          <w:sz w:val="21"/>
-          <w:szCs w:val="21"/>
-          <w:lang w:eastAsia="es-ES"/>
-        </w:rPr>
-      </w:pPr>
-      <w:r>
-        <w:rPr>
-          <w:rFonts w:ascii="Consolas" w:eastAsia="Times New Roman" w:hAnsi="Consolas" w:cs="Times New Roman"/>
-          <w:color w:val="D4D4D4"/>
-          <w:sz w:val="21"/>
-          <w:szCs w:val="21"/>
-          <w:lang w:eastAsia="es-ES"/>
-        </w:rPr>
-        <w:t>    </w:t>
-      </w:r>
-      <w:proofErr w:type="spellStart"/>
-      <w:r>
-        <w:rPr>
-          <w:rFonts w:ascii="Consolas" w:eastAsia="Times New Roman" w:hAnsi="Consolas" w:cs="Times New Roman"/>
-          <w:color w:val="D4D4D4"/>
-          <w:sz w:val="21"/>
-          <w:szCs w:val="21"/>
-          <w:lang w:eastAsia="es-ES"/>
-        </w:rPr>
-        <w:t>dy</w:t>
-      </w:r>
-      <w:proofErr w:type="spellEnd"/>
-      <w:r>
-        <w:rPr>
-          <w:rFonts w:ascii="Consolas" w:eastAsia="Times New Roman" w:hAnsi="Consolas" w:cs="Times New Roman"/>
-          <w:color w:val="D4D4D4"/>
-          <w:sz w:val="21"/>
-          <w:szCs w:val="21"/>
-          <w:lang w:eastAsia="es-ES"/>
-        </w:rPr>
-        <w:t> = </w:t>
-      </w:r>
-      <w:proofErr w:type="spellStart"/>
-      <w:r>
-        <w:rPr>
-          <w:rFonts w:ascii="Consolas" w:eastAsia="Times New Roman" w:hAnsi="Consolas" w:cs="Times New Roman"/>
-          <w:color w:val="DCDCAA"/>
-          <w:sz w:val="21"/>
-          <w:szCs w:val="21"/>
-          <w:lang w:eastAsia="es-ES"/>
-        </w:rPr>
-        <w:t>abs</w:t>
-      </w:r>
-      <w:proofErr w:type="spellEnd"/>
-      <w:r>
-        <w:rPr>
-          <w:rFonts w:ascii="Consolas" w:eastAsia="Times New Roman" w:hAnsi="Consolas" w:cs="Times New Roman"/>
-          <w:color w:val="D4D4D4"/>
-          <w:sz w:val="21"/>
-          <w:szCs w:val="21"/>
-          <w:lang w:eastAsia="es-ES"/>
-        </w:rPr>
-        <w:t>(y1-y2)</w:t>
-      </w:r>
-    </w:p>
-    <w:p>
-      <w:pPr>
-        <w:shd w:val="clear" w:color="auto" w:fill="1E1E1E"/>
-        <w:spacing w:after="0" w:line="285" w:lineRule="atLeast"/>
-        <w:rPr>
-          <w:rFonts w:ascii="Consolas" w:eastAsia="Times New Roman" w:hAnsi="Consolas" w:cs="Times New Roman"/>
-          <w:color w:val="D4D4D4"/>
-          <w:sz w:val="21"/>
-          <w:szCs w:val="21"/>
-          <w:lang w:eastAsia="es-ES"/>
-        </w:rPr>
-      </w:pPr>
-      <w:r>
-        <w:rPr>
-          <w:rFonts w:ascii="Consolas" w:eastAsia="Times New Roman" w:hAnsi="Consolas" w:cs="Times New Roman"/>
-          <w:color w:val="D4D4D4"/>
-          <w:sz w:val="21"/>
-          <w:szCs w:val="21"/>
-          <w:lang w:eastAsia="es-ES"/>
-        </w:rPr>
-        <w:t>    </w:t>
-      </w:r>
-      <w:proofErr w:type="spellStart"/>
-      <w:r>
-        <w:rPr>
-          <w:rFonts w:ascii="Consolas" w:eastAsia="Times New Roman" w:hAnsi="Consolas" w:cs="Times New Roman"/>
-          <w:color w:val="C586C0"/>
-          <w:sz w:val="21"/>
-          <w:szCs w:val="21"/>
-          <w:lang w:eastAsia="es-ES"/>
-        </w:rPr>
-        <w:t>return</w:t>
-      </w:r>
-      <w:proofErr w:type="spellEnd"/>
-      <w:r>
-        <w:rPr>
-          <w:rFonts w:ascii="Consolas" w:eastAsia="Times New Roman" w:hAnsi="Consolas" w:cs="Times New Roman"/>
-          <w:color w:val="D4D4D4"/>
-          <w:sz w:val="21"/>
-          <w:szCs w:val="21"/>
-          <w:lang w:eastAsia="es-ES"/>
-        </w:rPr>
-        <w:t> </w:t>
-      </w:r>
-      <w:proofErr w:type="spellStart"/>
-      <w:r>
-        <w:rPr>
-          <w:rFonts w:ascii="Consolas" w:eastAsia="Times New Roman" w:hAnsi="Consolas" w:cs="Times New Roman"/>
-          <w:color w:val="D4D4D4"/>
-          <w:sz w:val="21"/>
-          <w:szCs w:val="21"/>
-          <w:lang w:eastAsia="es-ES"/>
-        </w:rPr>
-        <w:t>m.sqrt</w:t>
-      </w:r>
-      <w:proofErr w:type="spellEnd"/>
-      <w:r>
-        <w:rPr>
-          <w:rFonts w:ascii="Consolas" w:eastAsia="Times New Roman" w:hAnsi="Consolas" w:cs="Times New Roman"/>
-          <w:color w:val="D4D4D4"/>
-          <w:sz w:val="21"/>
-          <w:szCs w:val="21"/>
-          <w:lang w:eastAsia="es-ES"/>
-        </w:rPr>
-        <w:t>(</w:t>
-      </w:r>
-      <w:r>
-        <w:rPr>
-          <w:rFonts w:ascii="Consolas" w:eastAsia="Times New Roman" w:hAnsi="Consolas" w:cs="Times New Roman"/>
-          <w:color w:val="B5CEA8"/>
-          <w:sz w:val="21"/>
-          <w:szCs w:val="21"/>
-          <w:lang w:eastAsia="es-ES"/>
-        </w:rPr>
-        <w:t>2</w:t>
-      </w:r>
-      <w:r>
-        <w:rPr>
-          <w:rFonts w:ascii="Consolas" w:eastAsia="Times New Roman" w:hAnsi="Consolas" w:cs="Times New Roman"/>
-          <w:color w:val="D4D4D4"/>
-          <w:sz w:val="21"/>
-          <w:szCs w:val="21"/>
-          <w:lang w:eastAsia="es-ES"/>
-        </w:rPr>
-        <w:t>)*</w:t>
-      </w:r>
-      <w:r>
-        <w:rPr>
-          <w:rFonts w:ascii="Consolas" w:eastAsia="Times New Roman" w:hAnsi="Consolas" w:cs="Times New Roman"/>
-          <w:color w:val="DCDCAA"/>
-          <w:sz w:val="21"/>
-          <w:szCs w:val="21"/>
-          <w:lang w:eastAsia="es-ES"/>
-        </w:rPr>
-        <w:t>min</w:t>
-      </w:r>
-      <w:r>
-        <w:rPr>
-          <w:rFonts w:ascii="Consolas" w:eastAsia="Times New Roman" w:hAnsi="Consolas" w:cs="Times New Roman"/>
-          <w:color w:val="D4D4D4"/>
-          <w:sz w:val="21"/>
-          <w:szCs w:val="21"/>
-          <w:lang w:eastAsia="es-ES"/>
-        </w:rPr>
-        <w:t>(</w:t>
-      </w:r>
-      <w:proofErr w:type="spellStart"/>
-      <w:r>
-        <w:rPr>
-          <w:rFonts w:ascii="Consolas" w:eastAsia="Times New Roman" w:hAnsi="Consolas" w:cs="Times New Roman"/>
-          <w:color w:val="D4D4D4"/>
-          <w:sz w:val="21"/>
-          <w:szCs w:val="21"/>
-          <w:lang w:eastAsia="es-ES"/>
-        </w:rPr>
-        <w:t>dx,dy</w:t>
-      </w:r>
-      <w:proofErr w:type="spellEnd"/>
-      <w:r>
-        <w:rPr>
-          <w:rFonts w:ascii="Consolas" w:eastAsia="Times New Roman" w:hAnsi="Consolas" w:cs="Times New Roman"/>
-          <w:color w:val="D4D4D4"/>
-          <w:sz w:val="21"/>
-          <w:szCs w:val="21"/>
-          <w:lang w:eastAsia="es-ES"/>
-        </w:rPr>
-        <w:t>)+</w:t>
-      </w:r>
-      <w:proofErr w:type="spellStart"/>
-      <w:r>
-        <w:rPr>
-          <w:rFonts w:ascii="Consolas" w:eastAsia="Times New Roman" w:hAnsi="Consolas" w:cs="Times New Roman"/>
-          <w:color w:val="DCDCAA"/>
-          <w:sz w:val="21"/>
-          <w:szCs w:val="21"/>
-          <w:lang w:eastAsia="es-ES"/>
-        </w:rPr>
-        <w:t>abs</w:t>
-      </w:r>
-      <w:proofErr w:type="spellEnd"/>
-      <w:r>
-        <w:rPr>
-          <w:rFonts w:ascii="Consolas" w:eastAsia="Times New Roman" w:hAnsi="Consolas" w:cs="Times New Roman"/>
-          <w:color w:val="D4D4D4"/>
-          <w:sz w:val="21"/>
-          <w:szCs w:val="21"/>
-          <w:lang w:eastAsia="es-ES"/>
-        </w:rPr>
-        <w:t>(</w:t>
-      </w:r>
-      <w:proofErr w:type="spellStart"/>
-      <w:r>
-        <w:rPr>
-          <w:rFonts w:ascii="Consolas" w:eastAsia="Times New Roman" w:hAnsi="Consolas" w:cs="Times New Roman"/>
-          <w:color w:val="D4D4D4"/>
-          <w:sz w:val="21"/>
-          <w:szCs w:val="21"/>
-          <w:lang w:eastAsia="es-ES"/>
-        </w:rPr>
-        <w:t>dx-dy</w:t>
-      </w:r>
-      <w:proofErr w:type="spellEnd"/>
-      <w:r>
-        <w:rPr>
-          <w:rFonts w:ascii="Consolas" w:eastAsia="Times New Roman" w:hAnsi="Consolas" w:cs="Times New Roman"/>
-          <w:color w:val="D4D4D4"/>
-          <w:sz w:val="21"/>
-          <w:szCs w:val="21"/>
-          <w:lang w:eastAsia="es-ES"/>
-        </w:rPr>
-        <w:t>)</w:t>
-      </w:r>
-    </w:p>
-    <w:p/>
-    <w:p>
-      <w:pPr>
-        <w:pStyle w:val="Ttulo3"/>
-      </w:pPr>
-      <w:r>
-        <w:t>Comparación de heurísticas y algoritmos en un escenario creado desde 0</w:t>
-      </w:r>
-    </w:p>
-    <w:p/>
+    </w:p>
+    <w:p>
+      <w:pPr>
+        <w:jc w:val="both"/>
+        <w:rPr>
+          <w:i/>
+          <w:iCs/>
+        </w:rPr>
+      </w:pPr>
+    </w:p>
+    <w:p>
+      <w:pPr>
+        <w:jc w:val="both"/>
+      </w:pPr>
+    </w:p>
     <w:p>
       <w:pPr>
         <w:pStyle w:val="Ttulo2"/>
         <w:jc w:val="center"/>
       </w:pPr>
       <w:r>
+        <w:lastRenderedPageBreak/>
         <w:t>Parte 2: Integración</w:t>
       </w:r>
     </w:p>
@@ -13943,7 +15593,7 @@
         <w:rFonts w:ascii="Symbol" w:eastAsiaTheme="minorHAnsi" w:hAnsi="Symbol" w:cstheme="minorBidi" w:hint="default"/>
       </w:rPr>
     </w:lvl>
-    <w:lvl w:ilvl="1" w:tplc="0C0A0003" w:tentative="1">
+    <w:lvl w:ilvl="1" w:tplc="0C0A0003">
       <w:start w:val="1"/>
       <w:numFmt w:val="bullet"/>
       <w:lvlText w:val="o"/>
@@ -14169,6 +15819,7 @@
     <w:lsdException w:name="HTML Sample" w:semiHidden="1" w:unhideWhenUsed="1"/>
     <w:lsdException w:name="HTML Typewriter" w:semiHidden="1" w:unhideWhenUsed="1"/>
     <w:lsdException w:name="HTML Variable" w:semiHidden="1" w:unhideWhenUsed="1"/>
+    <w:lsdException w:name="Normal Table" w:semiHidden="1" w:unhideWhenUsed="1"/>
     <w:lsdException w:name="annotation subject" w:semiHidden="1" w:unhideWhenUsed="1"/>
     <w:lsdException w:name="No List" w:semiHidden="1" w:unhideWhenUsed="1"/>
     <w:lsdException w:name="Outline List 1" w:semiHidden="1" w:unhideWhenUsed="1"/>
@@ -14214,9 +15865,11 @@
     <w:lsdException w:name="Table Subtle 1" w:semiHidden="1" w:unhideWhenUsed="1"/>
     <w:lsdException w:name="Table Subtle 2" w:semiHidden="1" w:unhideWhenUsed="1"/>
     <w:lsdException w:name="Table Web 1" w:semiHidden="1" w:unhideWhenUsed="1"/>
+    <w:lsdException w:name="Table Web 2" w:semiHidden="1" w:unhideWhenUsed="1"/>
     <w:lsdException w:name="Table Web 3" w:semiHidden="1" w:unhideWhenUsed="1"/>
     <w:lsdException w:name="Balloon Text" w:semiHidden="1" w:unhideWhenUsed="1"/>
     <w:lsdException w:name="Table Grid" w:uiPriority="39"/>
+    <w:lsdException w:name="Table Theme" w:semiHidden="1" w:unhideWhenUsed="1"/>
     <w:lsdException w:name="Placeholder Text" w:semiHidden="1"/>
     <w:lsdException w:name="No Spacing" w:uiPriority="1" w:qFormat="1"/>
     <w:lsdException w:name="Light Shading" w:uiPriority="60"/>

</xml_diff>

<commit_message>
Corregidos algunos errores menores
</commit_message>
<xml_diff>
--- a/Memoria/memoria.docx
+++ b/Memoria/memoria.docx
@@ -397,7 +397,15 @@
         <w:pStyle w:val="Ttulo3"/>
       </w:pPr>
       <w:r>
-        <w:t>Implementación de A*</w:t>
+        <w:t xml:space="preserve">Implementación de </w:t>
+      </w:r>
+      <w:r>
+        <w:t>Theta</w:t>
+      </w:r>
+      <w:bookmarkStart w:id="0" w:name="_GoBack"/>
+      <w:bookmarkEnd w:id="0"/>
+      <w:r>
+        <w:t>*</w:t>
       </w:r>
     </w:p>
     <w:p>
@@ -11970,12 +11978,7 @@
         <w:pStyle w:val="Ttulo3"/>
       </w:pPr>
       <w:r>
-        <w:t xml:space="preserve">Plan del problema del robot </w:t>
-      </w:r>
-      <w:bookmarkStart w:id="0" w:name="_GoBack"/>
-      <w:bookmarkEnd w:id="0"/>
-      <w:r>
-        <w:t>de Marte</w:t>
+        <w:t>Plan del problema del robot de Marte</w:t>
       </w:r>
     </w:p>
     <w:sectPr>

</xml_diff>